<commit_message>
added sections to the doc. only coonclusion missing
</commit_message>
<xml_diff>
--- a/Documents/QuestCalendar.docx
+++ b/Documents/QuestCalendar.docx
@@ -445,7 +445,21 @@
         <w:rPr>
           <w:lang w:val="en-US"/>
         </w:rPr>
-        <w:t>in a monthly or daily view, to give the users a overall view of what they have to do and reminding them their events by notifications.</w:t>
+        <w:t xml:space="preserve">in a monthly or daily view, to give the users </w:t>
+      </w:r>
+      <w:proofErr w:type="gramStart"/>
+      <w:r>
+        <w:rPr>
+          <w:lang w:val="en-US"/>
+        </w:rPr>
+        <w:t>a</w:t>
+      </w:r>
+      <w:proofErr w:type="gramEnd"/>
+      <w:r>
+        <w:rPr>
+          <w:lang w:val="en-US"/>
+        </w:rPr>
+        <w:t xml:space="preserve"> overall view of what they have to do and reminding them their events by notifications.</w:t>
       </w:r>
     </w:p>
     <w:p>
@@ -467,23 +481,34 @@
           <w:szCs w:val="21"/>
           <w:lang w:val="en-GB"/>
         </w:rPr>
-        <w:t>The application provides advice about different subject of improvement</w:t>
-      </w:r>
-      <w:r>
+        <w:t>The application provides advice about different subject of improvement via notifications that you will receive during the day. The tips are easy to understand and follow. The different fields make each user to focus several fields to please every user.  Each piece of advice is given with his source for more transparency.</w:t>
+      </w:r>
+    </w:p>
+    <w:p>
+      <w:pPr>
+        <w:pStyle w:val="Ttulo2"/>
+      </w:pPr>
+      <w:r>
+        <w:t>Engagement and motivation</w:t>
+      </w:r>
+    </w:p>
+    <w:p>
+      <w:pPr>
+        <w:pStyle w:val="Textoindependiente"/>
+        <w:ind w:firstLine="14.15pt"/>
         <w:rPr>
           <w:sz w:val="21"/>
           <w:szCs w:val="21"/>
           <w:lang w:val="en-GB"/>
         </w:rPr>
-        <w:t xml:space="preserve"> via notifications that you will receive during the day.</w:t>
-      </w:r>
+      </w:pPr>
       <w:r>
         <w:rPr>
           <w:sz w:val="21"/>
           <w:szCs w:val="21"/>
           <w:lang w:val="en-GB"/>
         </w:rPr>
-        <w:t xml:space="preserve"> The </w:t>
+        <w:t xml:space="preserve">To help the users, it is important to enhance and feed their motivations. One quest is given to the user every day so they can </w:t>
       </w:r>
       <w:r>
         <w:rPr>
@@ -491,7 +516,7 @@
           <w:szCs w:val="21"/>
           <w:lang w:val="en-GB"/>
         </w:rPr>
-        <w:t>tips</w:t>
+        <w:t>feel</w:t>
       </w:r>
       <w:r>
         <w:rPr>
@@ -499,7 +524,7 @@
           <w:szCs w:val="21"/>
           <w:lang w:val="en-GB"/>
         </w:rPr>
-        <w:t xml:space="preserve"> </w:t>
+        <w:t xml:space="preserve"> having a</w:t>
       </w:r>
       <w:r>
         <w:rPr>
@@ -507,7 +532,7 @@
           <w:szCs w:val="21"/>
           <w:lang w:val="en-GB"/>
         </w:rPr>
-        <w:t>are</w:t>
+        <w:t xml:space="preserve"> small</w:t>
       </w:r>
       <w:r>
         <w:rPr>
@@ -515,7 +540,7 @@
           <w:szCs w:val="21"/>
           <w:lang w:val="en-GB"/>
         </w:rPr>
-        <w:t xml:space="preserve"> easy to </w:t>
+        <w:t xml:space="preserve"> success in their life and congratulate themselves. Doing the daily quest make the user gain experience and level up</w:t>
       </w:r>
       <w:r>
         <w:rPr>
@@ -523,7 +548,7 @@
           <w:szCs w:val="21"/>
           <w:lang w:val="en-GB"/>
         </w:rPr>
-        <w:t>understand and follow</w:t>
+        <w:t>.</w:t>
       </w:r>
       <w:r>
         <w:rPr>
@@ -531,7 +556,7 @@
           <w:szCs w:val="21"/>
           <w:lang w:val="en-GB"/>
         </w:rPr>
-        <w:t xml:space="preserve">. The different fields </w:t>
+        <w:t xml:space="preserve"> The user can also customize his character so give him another purpose to complete the quest other than a personal purpose.</w:t>
       </w:r>
       <w:r>
         <w:rPr>
@@ -539,31 +564,26 @@
           <w:szCs w:val="21"/>
           <w:lang w:val="en-GB"/>
         </w:rPr>
-        <w:t>make</w:t>
-      </w:r>
-      <w:r>
+        <w:t xml:space="preserve"> </w:t>
+      </w:r>
+    </w:p>
+    <w:p>
+      <w:pPr>
+        <w:pStyle w:val="Textoindependiente"/>
+        <w:ind w:firstLine="14.15pt"/>
         <w:rPr>
           <w:sz w:val="21"/>
           <w:szCs w:val="21"/>
           <w:lang w:val="en-GB"/>
         </w:rPr>
-        <w:t xml:space="preserve"> each user to focus </w:t>
-      </w:r>
+      </w:pPr>
       <w:r>
         <w:rPr>
           <w:sz w:val="21"/>
           <w:szCs w:val="21"/>
           <w:lang w:val="en-GB"/>
         </w:rPr>
-        <w:t xml:space="preserve">several fields to please every user. </w:t>
-      </w:r>
-      <w:r>
-        <w:rPr>
-          <w:sz w:val="21"/>
-          <w:szCs w:val="21"/>
-          <w:lang w:val="en-GB"/>
-        </w:rPr>
-        <w:t xml:space="preserve"> Each piece of advice is given with his source for more transparency.</w:t>
+        <w:t>Gamification is one technique that is proved to work and make happier the users creating them the necessity to beat the challenge or just fun, to make the day more easy-going.</w:t>
       </w:r>
     </w:p>
     <w:p>
@@ -571,7 +591,21 @@
         <w:pStyle w:val="Ttulo2"/>
       </w:pPr>
       <w:r>
-        <w:t>Engagement and motivation</w:t>
+        <w:t>Satisfaction</w:t>
+      </w:r>
+    </w:p>
+    <w:p>
+      <w:pPr>
+        <w:ind w:start="14.40pt"/>
+        <w:jc w:val="both"/>
+      </w:pPr>
+      <w:proofErr w:type="spellStart"/>
+      <w:r>
+        <w:t>QuestCalendar</w:t>
+      </w:r>
+      <w:proofErr w:type="spellEnd"/>
+      <w:r>
+        <w:t xml:space="preserve"> aims at being stress-relief for the users, using light colors and a simple screen design to avoid creating them stress or anxiety by seeing a lot of information in one screen. </w:t>
       </w:r>
     </w:p>
     <w:p>
@@ -579,170 +613,6 @@
         <w:pStyle w:val="Textoindependiente"/>
         <w:ind w:firstLine="14.15pt"/>
         <w:rPr>
-          <w:sz w:val="21"/>
-          <w:szCs w:val="21"/>
-          <w:lang w:val="en-GB"/>
-        </w:rPr>
-      </w:pPr>
-      <w:r>
-        <w:rPr>
-          <w:sz w:val="21"/>
-          <w:szCs w:val="21"/>
-          <w:lang w:val="en-GB"/>
-        </w:rPr>
-        <w:t>To help the user</w:t>
-      </w:r>
-      <w:r>
-        <w:rPr>
-          <w:sz w:val="21"/>
-          <w:szCs w:val="21"/>
-          <w:lang w:val="en-GB"/>
-        </w:rPr>
-        <w:t>s</w:t>
-      </w:r>
-      <w:r>
-        <w:rPr>
-          <w:sz w:val="21"/>
-          <w:szCs w:val="21"/>
-          <w:lang w:val="en-GB"/>
-        </w:rPr>
-        <w:t>, it is important to enhance and feed the</w:t>
-      </w:r>
-      <w:r>
-        <w:rPr>
-          <w:sz w:val="21"/>
-          <w:szCs w:val="21"/>
-          <w:lang w:val="en-GB"/>
-        </w:rPr>
-        <w:t>ir</w:t>
-      </w:r>
-      <w:r>
-        <w:rPr>
-          <w:sz w:val="21"/>
-          <w:szCs w:val="21"/>
-          <w:lang w:val="en-GB"/>
-        </w:rPr>
-        <w:t xml:space="preserve"> motivations. One quest is given to the user</w:t>
-      </w:r>
-      <w:r>
-        <w:rPr>
-          <w:sz w:val="21"/>
-          <w:szCs w:val="21"/>
-          <w:lang w:val="en-GB"/>
-        </w:rPr>
-        <w:t xml:space="preserve"> every day</w:t>
-      </w:r>
-      <w:r>
-        <w:rPr>
-          <w:sz w:val="21"/>
-          <w:szCs w:val="21"/>
-          <w:lang w:val="en-GB"/>
-        </w:rPr>
-        <w:t xml:space="preserve"> so they can </w:t>
-      </w:r>
-      <w:r>
-        <w:rPr>
-          <w:sz w:val="21"/>
-          <w:szCs w:val="21"/>
-          <w:lang w:val="en-GB"/>
-        </w:rPr>
-        <w:t>feel</w:t>
-      </w:r>
-      <w:r>
-        <w:rPr>
-          <w:sz w:val="21"/>
-          <w:szCs w:val="21"/>
-          <w:lang w:val="en-GB"/>
-        </w:rPr>
-        <w:t xml:space="preserve"> having a</w:t>
-      </w:r>
-      <w:r>
-        <w:rPr>
-          <w:sz w:val="21"/>
-          <w:szCs w:val="21"/>
-          <w:lang w:val="en-GB"/>
-        </w:rPr>
-        <w:t xml:space="preserve"> small</w:t>
-      </w:r>
-      <w:r>
-        <w:rPr>
-          <w:sz w:val="21"/>
-          <w:szCs w:val="21"/>
-          <w:lang w:val="en-GB"/>
-        </w:rPr>
-        <w:t xml:space="preserve"> success in their life and congratulate themselves. Doing the daily quest make the user gain experience and level up</w:t>
-      </w:r>
-      <w:r>
-        <w:rPr>
-          <w:sz w:val="21"/>
-          <w:szCs w:val="21"/>
-          <w:lang w:val="en-GB"/>
-        </w:rPr>
-        <w:t>.</w:t>
-      </w:r>
-      <w:r>
-        <w:rPr>
-          <w:sz w:val="21"/>
-          <w:szCs w:val="21"/>
-          <w:lang w:val="en-GB"/>
-        </w:rPr>
-        <w:t xml:space="preserve"> The user can also customize his character so give him another purpose to complete the quest other than a personal purpose.</w:t>
-      </w:r>
-      <w:r>
-        <w:rPr>
-          <w:sz w:val="21"/>
-          <w:szCs w:val="21"/>
-          <w:lang w:val="en-GB"/>
-        </w:rPr>
-        <w:t xml:space="preserve"> </w:t>
-      </w:r>
-    </w:p>
-    <w:p>
-      <w:pPr>
-        <w:pStyle w:val="Textoindependiente"/>
-        <w:ind w:firstLine="14.15pt"/>
-        <w:rPr>
-          <w:sz w:val="21"/>
-          <w:szCs w:val="21"/>
-          <w:lang w:val="en-GB"/>
-        </w:rPr>
-      </w:pPr>
-      <w:r>
-        <w:rPr>
-          <w:sz w:val="21"/>
-          <w:szCs w:val="21"/>
-          <w:lang w:val="en-GB"/>
-        </w:rPr>
-        <w:t>Gamification is one technique that is proved to work and make happier the users creating them the necessity to beat the challenge or just fun, to make the day more easy-going.</w:t>
-      </w:r>
-    </w:p>
-    <w:p>
-      <w:pPr>
-        <w:pStyle w:val="Ttulo2"/>
-      </w:pPr>
-      <w:r>
-        <w:t>Satisfaction</w:t>
-      </w:r>
-    </w:p>
-    <w:p>
-      <w:pPr>
-        <w:ind w:start="14.40pt"/>
-        <w:jc w:val="both"/>
-      </w:pPr>
-      <w:proofErr w:type="spellStart"/>
-      <w:r>
-        <w:t>QuestCalendar</w:t>
-      </w:r>
-      <w:proofErr w:type="spellEnd"/>
-      <w:r>
-        <w:t xml:space="preserve"> aims at being stress-relief for the users, using light colors and a simple screen design to avoid creating them stress or anxiety by seeing a lot of information in one screen. </w:t>
-      </w:r>
-    </w:p>
-    <w:p>
-      <w:pPr>
-        <w:pStyle w:val="Textoindependiente"/>
-        <w:ind w:firstLine="14.15pt"/>
-        <w:rPr>
           <w:sz w:val="16"/>
           <w:szCs w:val="16"/>
         </w:rPr>
@@ -846,49 +716,7 @@
         <w:rPr>
           <w:lang w:val="en-US"/>
         </w:rPr>
-        <w:t xml:space="preserve"> is a Full Stack programmer working for a big company. He spends all the time thinking about his job and lose the sense of time, also he is a gamer and in his free time he like playing videogames. He wants to focus on his job but also to focus </w:t>
-      </w:r>
-      <w:r>
-        <w:rPr>
-          <w:lang w:val="en-US"/>
-        </w:rPr>
-        <w:t>on</w:t>
-      </w:r>
-      <w:r>
-        <w:rPr>
-          <w:lang w:val="en-US"/>
-        </w:rPr>
-        <w:t xml:space="preserve"> his personal life, improving his personal relations and health </w:t>
-      </w:r>
-      <w:r>
-        <w:rPr>
-          <w:lang w:val="en-US"/>
-        </w:rPr>
-        <w:t>because</w:t>
-      </w:r>
-      <w:r>
-        <w:rPr>
-          <w:lang w:val="en-US"/>
-        </w:rPr>
-        <w:t xml:space="preserve"> he </w:t>
-      </w:r>
-      <w:r>
-        <w:rPr>
-          <w:lang w:val="en-US"/>
-        </w:rPr>
-        <w:t>spends</w:t>
-      </w:r>
-      <w:r>
-        <w:rPr>
-          <w:lang w:val="en-US"/>
-        </w:rPr>
-        <w:t xml:space="preserve"> most of his time sitting in his chair. Miguel would like to be able to do some exercise in his break time of working to avoid back problems.</w:t>
-      </w:r>
-      <w:r>
-        <w:rPr>
-          <w:lang w:val="en-US"/>
-        </w:rPr>
-        <w:t xml:space="preserve"> </w:t>
+        <w:t xml:space="preserve"> is a Full Stack programmer working for a big company. He spends all the time thinking about his job and lose the sense of time, also he is a gamer and in his free time he like playing videogames. He wants to focus on his job but also to focus on his personal life, improving his personal relations and health because he spends most of his time sitting in his chair. Miguel would like to be able to do some exercise in his break time of working to avoid back problems. </w:t>
       </w:r>
       <w:r>
         <w:rPr>
@@ -1300,13 +1128,15 @@
       </w:r>
       <w:proofErr w:type="spellEnd"/>
       <w:r>
-        <w:t xml:space="preserve"> some pills </w:t>
-      </w:r>
-      <w:r>
-        <w:t>every day</w:t>
-      </w:r>
-      <w:r>
-        <w:t xml:space="preserve"> at 9 am, but he is working since 7 am and he always forget it.</w:t>
+        <w:t xml:space="preserve"> </w:t>
+      </w:r>
+      <w:proofErr w:type="spellStart"/>
+      <w:r>
+        <w:t>some</w:t>
+      </w:r>
+      <w:proofErr w:type="spellEnd"/>
+      <w:r>
+        <w:t xml:space="preserve"> pills every day at 9 am, but he is working since 7 am and he always forget it.</w:t>
       </w:r>
       <w:r>
         <w:t xml:space="preserve"> </w:t>
@@ -1343,6 +1173,7 @@
       </w:pPr>
       <w:r>
         <w:rPr>
+          <w:noProof/>
           <w:lang w:val="en-US"/>
         </w:rPr>
         <w:lastRenderedPageBreak/>
@@ -1430,61 +1261,7 @@
         <w:rPr>
           <w:lang w:val="en-US"/>
         </w:rPr>
-        <w:t xml:space="preserve">Violette is a youtuber and an influencer. She is sharing her passion for science and parts of her private life on social media. She is well organized. She is currently using a bullet </w:t>
-      </w:r>
-      <w:r>
-        <w:rPr>
-          <w:lang w:val="en-US"/>
-        </w:rPr>
-        <w:t>journal,</w:t>
-      </w:r>
-      <w:r>
-        <w:rPr>
-          <w:lang w:val="en-US"/>
-        </w:rPr>
-        <w:t xml:space="preserve"> but she hates her writing and always loses it. She wants to be more organized because she has a very busy schedule. Indeed, she </w:t>
-      </w:r>
-      <w:r>
-        <w:rPr>
-          <w:lang w:val="en-US"/>
-        </w:rPr>
-        <w:t>must</w:t>
-      </w:r>
-      <w:r>
-        <w:rPr>
-          <w:lang w:val="en-US"/>
-        </w:rPr>
-        <w:t xml:space="preserve"> take care of her two younger </w:t>
-      </w:r>
-      <w:r>
-        <w:rPr>
-          <w:lang w:val="en-US"/>
-        </w:rPr>
-        <w:t>siblings,</w:t>
-      </w:r>
-      <w:r>
-        <w:rPr>
-          <w:lang w:val="en-US"/>
-        </w:rPr>
-        <w:t xml:space="preserve"> and she is working on her own. Moreover, she would like to add content to her channel as videos about her way of organizing herself, but she </w:t>
-      </w:r>
-      <w:r>
-        <w:rPr>
-          <w:lang w:val="en-US"/>
-        </w:rPr>
-        <w:t>cannot</w:t>
-      </w:r>
-      <w:r>
-        <w:rPr>
-          <w:lang w:val="en-US"/>
-        </w:rPr>
-        <w:t xml:space="preserve"> show her messy </w:t>
-      </w:r>
-      <w:r>
-        <w:rPr>
-          <w:lang w:val="en-US"/>
-        </w:rPr>
-        <w:t>planner.</w:t>
+        <w:t>Violette is a youtuber and an influencer. She is sharing her passion for science and parts of her private life on social media. She is well organized. She is currently using a bullet journal, but she hates her writing and always loses it. She wants to be more organized because she has a very busy schedule. Indeed, she must take care of her two younger siblings, and she is working on her own. Moreover, she would like to add content to her channel as videos about her way of organizing herself, but she cannot show her messy planner.</w:t>
       </w:r>
       <w:r>
         <w:rPr>
@@ -1496,31 +1273,13 @@
         <w:rPr>
           <w:lang w:val="en-US"/>
         </w:rPr>
-        <w:t xml:space="preserve">“My followers are always asking me how I am managing my videos and other contents. But I </w:t>
-      </w:r>
-      <w:r>
-        <w:rPr>
-          <w:lang w:val="en-US"/>
-        </w:rPr>
-        <w:t>cannot</w:t>
-      </w:r>
-      <w:r>
-        <w:rPr>
-          <w:lang w:val="en-US"/>
-        </w:rPr>
-        <w:t xml:space="preserve"> show them my planner, I am too ashamed of it”</w:t>
-      </w:r>
-      <w:r>
-        <w:rPr>
-          <w:lang w:val="en-US"/>
-        </w:rPr>
-        <w:t>.</w:t>
-      </w:r>
-      <w:r>
-        <w:rPr>
-          <w:lang w:val="en-US"/>
-        </w:rPr>
-        <w:t xml:space="preserve">  Some of his Key characteristics are:</w:t>
+        <w:t>“My followers are always asking me how I am managing my videos and other contents. But I cannot show them my planner, I am too ashamed of it”</w:t>
+      </w:r>
+      <w:r>
+        <w:rPr>
+          <w:lang w:val="en-US"/>
+        </w:rPr>
+        <w:t>.  Some of his Key characteristics are:</w:t>
       </w:r>
     </w:p>
     <w:p>
@@ -2274,6 +2033,7 @@
       </w:pPr>
       <w:r>
         <w:rPr>
+          <w:noProof/>
           <w:lang w:val="en-US"/>
         </w:rPr>
         <w:drawing>
@@ -2324,10 +2084,7 @@
         </w:rPr>
       </w:pPr>
       <w:r>
-        <w:t xml:space="preserve">Some characteristics of </w:t>
-      </w:r>
-      <w:r>
-        <w:t>Violette</w:t>
+        <w:t>Some characteristics of Violette</w:t>
       </w:r>
     </w:p>
     <w:p>
@@ -2473,11 +2230,6 @@
           <w:lang w:val="en-US"/>
         </w:rPr>
         <w:tab/>
-      </w:r>
-      <w:r>
-        <w:rPr>
-          <w:lang w:val="en-US"/>
-        </w:rPr>
         <w:t>And some of her goals:</w:t>
       </w:r>
     </w:p>
@@ -2613,31 +2365,7 @@
         <w:rPr>
           <w:lang w:val="en-US"/>
         </w:rPr>
-        <w:t xml:space="preserve">She wakes up and doesn’t have energy to do anything, but she has an exam next week and she </w:t>
-      </w:r>
-      <w:r>
-        <w:rPr>
-          <w:lang w:val="en-US"/>
-        </w:rPr>
-        <w:t>must</w:t>
-      </w:r>
-      <w:r>
-        <w:rPr>
-          <w:lang w:val="en-US"/>
-        </w:rPr>
-        <w:t xml:space="preserve"> prepare for it. She won’t do it on the weekend because she has a </w:t>
-      </w:r>
-      <w:r>
-        <w:rPr>
-          <w:lang w:val="en-US"/>
-        </w:rPr>
-        <w:t>horse-riding</w:t>
-      </w:r>
-      <w:r>
-        <w:rPr>
-          <w:lang w:val="en-US"/>
-        </w:rPr>
-        <w:t xml:space="preserve"> competition. The app makes her start working again by the daily tasks, which help her feel well by achieving small tasks.</w:t>
+        <w:t>She wakes up and doesn’t have energy to do anything, but she has an exam next week and she must prepare for it. She won’t do it on the weekend because she has a horse-riding competition. The app makes her start working again by the daily tasks, which help her feel well by achieving small tasks.</w:t>
       </w:r>
     </w:p>
     <w:p>
@@ -2823,13 +2551,7 @@
         <w:jc w:val="center"/>
       </w:pPr>
       <w:r>
-        <w:t xml:space="preserve">Storyboard of </w:t>
-      </w:r>
-      <w:r>
-        <w:t>organization</w:t>
-      </w:r>
-      <w:r>
-        <w:t xml:space="preserve"> thanks to QC</w:t>
+        <w:t>Storyboard of organization thanks to QC</w:t>
       </w:r>
     </w:p>
     <w:p>
@@ -2909,13 +2631,7 @@
         <w:jc w:val="center"/>
       </w:pPr>
       <w:r>
-        <w:t xml:space="preserve">Storyboard of </w:t>
-      </w:r>
-      <w:r>
-        <w:t>healthy eating</w:t>
-      </w:r>
-      <w:r>
-        <w:t xml:space="preserve"> thanks to QC</w:t>
+        <w:t>Storyboard of healthy eating thanks to QC</w:t>
       </w:r>
     </w:p>
     <w:p>
@@ -2995,13 +2711,7 @@
         <w:jc w:val="center"/>
       </w:pPr>
       <w:r>
-        <w:t xml:space="preserve">Storyboard of </w:t>
-      </w:r>
-      <w:r>
-        <w:t xml:space="preserve">focusing </w:t>
-      </w:r>
-      <w:r>
-        <w:t>thanks to QC</w:t>
+        <w:t>Storyboard of focusing thanks to QC</w:t>
       </w:r>
     </w:p>
     <w:p>
@@ -3123,21 +2833,7 @@
                 <w:b w:val="0"/>
                 <w:bCs w:val="0"/>
               </w:rPr>
-              <w:t xml:space="preserve">As a user, I want to create </w:t>
-            </w:r>
-            <w:r>
-              <w:rPr>
-                <w:b w:val="0"/>
-                <w:bCs w:val="0"/>
-              </w:rPr>
-              <w:t>daily, weekly,</w:t>
-            </w:r>
-            <w:r>
-              <w:rPr>
-                <w:b w:val="0"/>
-                <w:bCs w:val="0"/>
-              </w:rPr>
-              <w:t xml:space="preserve"> and monthly events so that I can organize my schedule and don’t forget anything.</w:t>
+              <w:t>As a user, I want to create daily, weekly, and monthly events so that I can organize my schedule and don’t forget anything.</w:t>
             </w:r>
           </w:p>
         </w:tc>
@@ -3402,21 +3098,7 @@
                 <w:b w:val="0"/>
                 <w:bCs w:val="0"/>
               </w:rPr>
-              <w:t xml:space="preserve">As a user, I want to receive one random quest </w:t>
-            </w:r>
-            <w:r>
-              <w:rPr>
-                <w:b w:val="0"/>
-                <w:bCs w:val="0"/>
-              </w:rPr>
-              <w:t>every day</w:t>
-            </w:r>
-            <w:r>
-              <w:rPr>
-                <w:b w:val="0"/>
-                <w:bCs w:val="0"/>
-              </w:rPr>
-              <w:t xml:space="preserve"> because I want to keep my motivation.</w:t>
+              <w:t>As a user, I want to receive one random quest every day because I want to keep my motivation.</w:t>
             </w:r>
           </w:p>
         </w:tc>
@@ -3907,14 +3589,30 @@
                 <w:b w:val="0"/>
                 <w:bCs w:val="0"/>
               </w:rPr>
-              <w:t xml:space="preserve"> so I know what I have </w:t>
+              <w:t xml:space="preserve"> so I know what I </w:t>
+            </w:r>
+            <w:proofErr w:type="gramStart"/>
+            <w:r>
+              <w:rPr>
+                <w:b w:val="0"/>
+                <w:bCs w:val="0"/>
+              </w:rPr>
+              <w:t xml:space="preserve">have </w:t>
             </w:r>
             <w:r>
               <w:rPr>
                 <w:b w:val="0"/>
                 <w:bCs w:val="0"/>
               </w:rPr>
-              <w:t>to do</w:t>
+              <w:t>to</w:t>
+            </w:r>
+            <w:proofErr w:type="gramEnd"/>
+            <w:r>
+              <w:rPr>
+                <w:b w:val="0"/>
+                <w:bCs w:val="0"/>
+              </w:rPr>
+              <w:t xml:space="preserve"> do</w:t>
             </w:r>
             <w:r>
               <w:rPr>
@@ -3975,20 +3673,109 @@
           <w:b/>
           <w:bCs/>
         </w:rPr>
-        <w:t>Login/Register</w:t>
-      </w:r>
-      <w:r>
+        <w:t>Login/Register:</w:t>
+      </w:r>
+    </w:p>
+    <w:p>
+      <w:pPr>
+        <w:ind w:start="14.40pt"/>
+        <w:jc w:val="both"/>
+      </w:pPr>
+    </w:p>
+    <w:p>
+      <w:pPr>
+        <w:ind w:start="36pt"/>
+        <w:jc w:val="both"/>
+      </w:pPr>
+      <w:r>
+        <w:t>-After downloading the app, the system should ask for login or registration to identify the user.</w:t>
+      </w:r>
+    </w:p>
+    <w:p>
+      <w:pPr>
+        <w:ind w:start="36pt"/>
+        <w:jc w:val="both"/>
+      </w:pPr>
+      <w:r>
+        <w:t>-The username must be more than 4 letters and less than 8 letters for the registration.</w:t>
+      </w:r>
+    </w:p>
+    <w:p>
+      <w:pPr>
+        <w:ind w:start="14.40pt" w:firstLine="21.60pt"/>
+        <w:jc w:val="both"/>
+      </w:pPr>
+      <w:r>
+        <w:t>-The username must not be empty.</w:t>
+      </w:r>
+    </w:p>
+    <w:p>
+      <w:pPr>
+        <w:ind w:start="14.40pt" w:firstLine="21.60pt"/>
+        <w:jc w:val="both"/>
+      </w:pPr>
+      <w:r>
+        <w:t>-The username must be unique.</w:t>
+      </w:r>
+    </w:p>
+    <w:p>
+      <w:pPr>
+        <w:ind w:start="14.40pt" w:firstLine="21.60pt"/>
+        <w:jc w:val="both"/>
+      </w:pPr>
+      <w:r>
+        <w:t>-The password must be more than 6 letters.</w:t>
+      </w:r>
+    </w:p>
+    <w:p>
+      <w:pPr>
+        <w:ind w:start="14.40pt" w:firstLine="21.60pt"/>
+        <w:jc w:val="both"/>
+      </w:pPr>
+      <w:r>
+        <w:t>-The password must not be empty.</w:t>
+      </w:r>
+    </w:p>
+    <w:p>
+      <w:pPr>
+        <w:ind w:start="14.40pt" w:firstLine="21.60pt"/>
+        <w:jc w:val="both"/>
+      </w:pPr>
+      <w:r>
+        <w:t>-The password can only contain numbers and letters.</w:t>
+      </w:r>
+    </w:p>
+    <w:p>
+      <w:pPr>
+        <w:ind w:start="14.40pt" w:firstLine="21.60pt"/>
+        <w:jc w:val="both"/>
+      </w:pPr>
+    </w:p>
+    <w:p>
+      <w:pPr>
+        <w:ind w:firstLine="14.40pt"/>
+        <w:jc w:val="both"/>
         <w:rPr>
           <w:b/>
           <w:bCs/>
         </w:rPr>
-        <w:t>:</w:t>
-      </w:r>
-    </w:p>
-    <w:p>
-      <w:pPr>
-        <w:ind w:start="14.40pt"/>
+      </w:pPr>
+      <w:r>
+        <w:rPr>
+          <w:b/>
+          <w:bCs/>
+        </w:rPr>
+        <w:t>Calendar:</w:t>
+      </w:r>
+    </w:p>
+    <w:p>
+      <w:pPr>
+        <w:ind w:firstLine="14.40pt"/>
         <w:jc w:val="both"/>
+        <w:rPr>
+          <w:b/>
+          <w:bCs/>
+        </w:rPr>
       </w:pPr>
     </w:p>
     <w:p>
@@ -3997,7 +3784,7 @@
         <w:jc w:val="both"/>
       </w:pPr>
       <w:r>
-        <w:t>-After downloading the app, the system should ask for login or registration to identify the user.</w:t>
+        <w:t>-The calendar page should show daily, weekly, and yearly views.</w:t>
       </w:r>
     </w:p>
     <w:p>
@@ -4006,7 +3793,7 @@
         <w:jc w:val="both"/>
       </w:pPr>
       <w:r>
-        <w:t>-The username must be more than 4 letters and less than 8 letters for the registration.</w:t>
+        <w:t>-The application should let the user create new events.</w:t>
       </w:r>
     </w:p>
     <w:p>
@@ -4015,7 +3802,34 @@
         <w:jc w:val="both"/>
       </w:pPr>
       <w:r>
-        <w:t>-The username must not be empty.</w:t>
+        <w:t>-The event must not be empty.</w:t>
+      </w:r>
+    </w:p>
+    <w:p>
+      <w:pPr>
+        <w:ind w:start="36pt"/>
+        <w:jc w:val="both"/>
+      </w:pPr>
+      <w:r>
+        <w:t>-The event must have a name, date, and periodic state.</w:t>
+      </w:r>
+    </w:p>
+    <w:p>
+      <w:pPr>
+        <w:ind w:start="36pt"/>
+        <w:jc w:val="both"/>
+      </w:pPr>
+      <w:r>
+        <w:t>-The event’s name must be more than 3 letters and less than 25.</w:t>
+      </w:r>
+    </w:p>
+    <w:p>
+      <w:pPr>
+        <w:ind w:start="36pt"/>
+        <w:jc w:val="both"/>
+      </w:pPr>
+      <w:r>
+        <w:t>-The periodic state of the events can be none, daily, weekly, yearly.</w:t>
       </w:r>
     </w:p>
     <w:p>
@@ -4024,7 +3838,7 @@
         <w:jc w:val="both"/>
       </w:pPr>
       <w:r>
-        <w:t>-The username must be unique.</w:t>
+        <w:t>-The application should let the user delete events.</w:t>
       </w:r>
     </w:p>
     <w:p>
@@ -4033,13 +3847,43 @@
         <w:jc w:val="both"/>
       </w:pPr>
       <w:r>
-        <w:t xml:space="preserve">-The password must be more than </w:t>
-      </w:r>
-      <w:r>
-        <w:t>6</w:t>
-      </w:r>
-      <w:r>
-        <w:t xml:space="preserve"> letters.</w:t>
+        <w:t>-The application should let the user create new tasks.</w:t>
+      </w:r>
+    </w:p>
+    <w:p>
+      <w:pPr>
+        <w:ind w:start="36pt"/>
+        <w:jc w:val="both"/>
+      </w:pPr>
+      <w:r>
+        <w:t>-The application should let the user mark as finished a task.</w:t>
+      </w:r>
+    </w:p>
+    <w:p>
+      <w:pPr>
+        <w:ind w:start="36pt"/>
+        <w:jc w:val="both"/>
+      </w:pPr>
+      <w:r>
+        <w:t>-The advice should include a link with its reliable source.</w:t>
+      </w:r>
+    </w:p>
+    <w:p>
+      <w:pPr>
+        <w:ind w:start="36pt"/>
+        <w:jc w:val="both"/>
+      </w:pPr>
+      <w:r>
+        <w:t>-The application should send one quest to the user every day.</w:t>
+      </w:r>
+    </w:p>
+    <w:p>
+      <w:pPr>
+        <w:ind w:start="36pt"/>
+        <w:jc w:val="both"/>
+      </w:pPr>
+      <w:r>
+        <w:t>-The application should let mark as completed a quest.</w:t>
       </w:r>
     </w:p>
     <w:p>
@@ -4048,27 +3892,25 @@
         <w:jc w:val="both"/>
       </w:pPr>
       <w:r>
-        <w:t>-The password must not be empty.</w:t>
-      </w:r>
-    </w:p>
-    <w:p>
-      <w:pPr>
-        <w:ind w:start="14.40pt" w:firstLine="21.60pt"/>
+        <w:t>-The quest that the user receives must be random.</w:t>
+      </w:r>
+    </w:p>
+    <w:p>
+      <w:pPr>
+        <w:ind w:start="36pt"/>
         <w:jc w:val="both"/>
       </w:pPr>
       <w:r>
-        <w:t>-The password can only contain numbers and letters.</w:t>
-      </w:r>
-    </w:p>
-    <w:p>
-      <w:pPr>
-        <w:ind w:start="14.40pt" w:firstLine="21.60pt"/>
+        <w:t>-The application should let the user choose to receive notifications or not.</w:t>
+      </w:r>
+    </w:p>
+    <w:p>
+      <w:pPr>
         <w:jc w:val="both"/>
       </w:pPr>
     </w:p>
     <w:p>
       <w:pPr>
-        <w:ind w:firstLine="14.40pt"/>
         <w:jc w:val="both"/>
         <w:rPr>
           <w:b/>
@@ -4076,28 +3918,23 @@
         </w:rPr>
       </w:pPr>
       <w:r>
+        <w:t xml:space="preserve">       </w:t>
+      </w:r>
+      <w:r>
         <w:rPr>
           <w:b/>
           <w:bCs/>
         </w:rPr>
-        <w:t>Calendar</w:t>
-      </w:r>
-      <w:r>
+        <w:t>Profile:</w:t>
+      </w:r>
+    </w:p>
+    <w:p>
+      <w:pPr>
+        <w:jc w:val="both"/>
         <w:rPr>
           <w:b/>
           <w:bCs/>
         </w:rPr>
-        <w:t>:</w:t>
-      </w:r>
-    </w:p>
-    <w:p>
-      <w:pPr>
-        <w:ind w:firstLine="14.40pt"/>
-        <w:jc w:val="both"/>
-        <w:rPr>
-          <w:b/>
-          <w:bCs/>
-        </w:rPr>
       </w:pPr>
     </w:p>
     <w:p>
@@ -4106,13 +3943,7 @@
         <w:jc w:val="both"/>
       </w:pPr>
       <w:r>
-        <w:t xml:space="preserve">-The calendar page should show daily, </w:t>
-      </w:r>
-      <w:r>
-        <w:t>weekly,</w:t>
-      </w:r>
-      <w:r>
-        <w:t xml:space="preserve"> and yearly views.</w:t>
+        <w:t>-The profile page should show information about the user and option to modify it.</w:t>
       </w:r>
     </w:p>
     <w:p>
@@ -4121,16 +3952,7 @@
         <w:jc w:val="both"/>
       </w:pPr>
       <w:r>
-        <w:t>-The application should let the user create new events.</w:t>
-      </w:r>
-    </w:p>
-    <w:p>
-      <w:pPr>
-        <w:ind w:start="14.40pt" w:firstLine="21.60pt"/>
-        <w:jc w:val="both"/>
-      </w:pPr>
-      <w:r>
-        <w:t>-The event must not be empty.</w:t>
+        <w:t>-The profile page should let the user delete the account.</w:t>
       </w:r>
     </w:p>
     <w:p>
@@ -4139,188 +3961,7 @@
         <w:jc w:val="both"/>
       </w:pPr>
       <w:r>
-        <w:t xml:space="preserve">-The event must have a name, </w:t>
-      </w:r>
-      <w:r>
-        <w:t>date,</w:t>
-      </w:r>
-      <w:r>
-        <w:t xml:space="preserve"> and periodic state.</w:t>
-      </w:r>
-    </w:p>
-    <w:p>
-      <w:pPr>
-        <w:ind w:start="36pt"/>
-        <w:jc w:val="both"/>
-      </w:pPr>
-      <w:r>
-        <w:t>-The event’s name must be more than 3 letters and less than 25.</w:t>
-      </w:r>
-    </w:p>
-    <w:p>
-      <w:pPr>
-        <w:ind w:start="36pt"/>
-        <w:jc w:val="both"/>
-      </w:pPr>
-      <w:r>
-        <w:t>-The periodic state of the events can be none, daily, weekly, yearly.</w:t>
-      </w:r>
-    </w:p>
-    <w:p>
-      <w:pPr>
-        <w:ind w:start="14.40pt" w:firstLine="21.60pt"/>
-        <w:jc w:val="both"/>
-      </w:pPr>
-      <w:r>
-        <w:t>-The application should let the user delete events.</w:t>
-      </w:r>
-    </w:p>
-    <w:p>
-      <w:pPr>
-        <w:ind w:start="14.40pt" w:firstLine="21.60pt"/>
-        <w:jc w:val="both"/>
-      </w:pPr>
-      <w:r>
-        <w:t>-The application should let the user create new tasks.</w:t>
-      </w:r>
-    </w:p>
-    <w:p>
-      <w:pPr>
-        <w:ind w:start="36pt"/>
-        <w:jc w:val="both"/>
-      </w:pPr>
-      <w:r>
-        <w:t>-The application should let the user mark as finished a task.</w:t>
-      </w:r>
-    </w:p>
-    <w:p>
-      <w:pPr>
-        <w:ind w:start="36pt"/>
-        <w:jc w:val="both"/>
-      </w:pPr>
-      <w:r>
-        <w:t>-The advice should include a link with its reliable source.</w:t>
-      </w:r>
-    </w:p>
-    <w:p>
-      <w:pPr>
-        <w:ind w:start="36pt"/>
-        <w:jc w:val="both"/>
-      </w:pPr>
-      <w:r>
-        <w:t xml:space="preserve">-The application should send one quest to the user </w:t>
-      </w:r>
-      <w:r>
-        <w:t>every day</w:t>
-      </w:r>
-      <w:r>
-        <w:t>.</w:t>
-      </w:r>
-    </w:p>
-    <w:p>
-      <w:pPr>
-        <w:ind w:start="36pt"/>
-        <w:jc w:val="both"/>
-      </w:pPr>
-      <w:r>
-        <w:t>-The application should let mark as completed a quest.</w:t>
-      </w:r>
-    </w:p>
-    <w:p>
-      <w:pPr>
-        <w:ind w:start="14.40pt" w:firstLine="21.60pt"/>
-        <w:jc w:val="both"/>
-      </w:pPr>
-      <w:r>
-        <w:t xml:space="preserve">-The quest that the user receives </w:t>
-      </w:r>
-      <w:r>
-        <w:t>must</w:t>
-      </w:r>
-      <w:r>
-        <w:t xml:space="preserve"> be random.</w:t>
-      </w:r>
-    </w:p>
-    <w:p>
-      <w:pPr>
-        <w:ind w:start="36pt"/>
-        <w:jc w:val="both"/>
-      </w:pPr>
-      <w:r>
-        <w:t>-The application should let the user choose to receive notifications or not.</w:t>
-      </w:r>
-    </w:p>
-    <w:p>
-      <w:pPr>
-        <w:jc w:val="both"/>
-      </w:pPr>
-    </w:p>
-    <w:p>
-      <w:pPr>
-        <w:jc w:val="both"/>
-        <w:rPr>
-          <w:b/>
-          <w:bCs/>
-        </w:rPr>
-      </w:pPr>
-      <w:r>
-        <w:t xml:space="preserve">       </w:t>
-      </w:r>
-      <w:r>
-        <w:rPr>
-          <w:b/>
-          <w:bCs/>
-        </w:rPr>
-        <w:t>Profile</w:t>
-      </w:r>
-      <w:r>
-        <w:rPr>
-          <w:b/>
-          <w:bCs/>
-        </w:rPr>
-        <w:t>:</w:t>
-      </w:r>
-    </w:p>
-    <w:p>
-      <w:pPr>
-        <w:jc w:val="both"/>
-        <w:rPr>
-          <w:b/>
-          <w:bCs/>
-        </w:rPr>
-      </w:pPr>
-    </w:p>
-    <w:p>
-      <w:pPr>
-        <w:ind w:start="36pt"/>
-        <w:jc w:val="both"/>
-      </w:pPr>
-      <w:r>
-        <w:t>-The profile page should show information about the user and option to modify it.</w:t>
-      </w:r>
-    </w:p>
-    <w:p>
-      <w:pPr>
-        <w:ind w:start="36pt"/>
-        <w:jc w:val="both"/>
-      </w:pPr>
-      <w:r>
-        <w:t>-The profile page should let the user delete the account.</w:t>
-      </w:r>
-    </w:p>
-    <w:p>
-      <w:pPr>
-        <w:ind w:start="36pt"/>
-        <w:jc w:val="both"/>
-      </w:pPr>
-      <w:r>
-        <w:t xml:space="preserve">-The character customization should show every asset the user has, for hat, </w:t>
-      </w:r>
-      <w:r>
-        <w:t>chest,</w:t>
-      </w:r>
-      <w:r>
-        <w:t xml:space="preserve"> and legs.</w:t>
+        <w:t>-The character customization should show every asset the user has, for hat, chest, and legs.</w:t>
       </w:r>
     </w:p>
     <w:p>
@@ -4454,7 +4095,10 @@
         <w:jc w:val="start"/>
       </w:pPr>
       <w:r>
-        <w:t>The application should be available for every android.</w:t>
+        <w:t xml:space="preserve">The application should be available </w:t>
+      </w:r>
+      <w:r>
+        <w:t>in every moment.</w:t>
       </w:r>
     </w:p>
     <w:p>
@@ -4764,10 +4408,7 @@
         <w:jc w:val="center"/>
       </w:pPr>
       <w:r>
-        <w:t>Login</w:t>
-      </w:r>
-      <w:r>
-        <w:t xml:space="preserve"> page of QuestCalendar</w:t>
+        <w:t>Login page of QuestCalendar</w:t>
       </w:r>
     </w:p>
     <w:p>
@@ -4925,16 +4566,7 @@
         <w:jc w:val="center"/>
       </w:pPr>
       <w:r>
-        <w:t>Register</w:t>
-      </w:r>
-      <w:r>
-        <w:t xml:space="preserve"> page </w:t>
-      </w:r>
-      <w:r>
-        <w:t xml:space="preserve">1 </w:t>
-      </w:r>
-      <w:r>
-        <w:t>of QuestCalendar</w:t>
+        <w:t>Register page 1 of QuestCalendar</w:t>
       </w:r>
     </w:p>
     <w:p>
@@ -4943,13 +4575,7 @@
         <w:jc w:val="center"/>
       </w:pPr>
       <w:r>
-        <w:t xml:space="preserve">Register page </w:t>
-      </w:r>
-      <w:r>
-        <w:t>2</w:t>
-      </w:r>
-      <w:r>
-        <w:t xml:space="preserve"> of QuestCalendar</w:t>
+        <w:t>Register page 2 of QuestCalendar</w:t>
       </w:r>
     </w:p>
     <w:p>
@@ -5106,10 +4732,7 @@
         <w:jc w:val="center"/>
       </w:pPr>
       <w:r>
-        <w:t>Profile</w:t>
-      </w:r>
-      <w:r>
-        <w:t xml:space="preserve"> page of QuestCalendar</w:t>
+        <w:t>Profile page of QuestCalendar</w:t>
       </w:r>
     </w:p>
     <w:p>
@@ -5118,10 +4741,7 @@
         <w:jc w:val="center"/>
       </w:pPr>
       <w:r>
-        <w:t>Edit profile</w:t>
-      </w:r>
-      <w:r>
-        <w:t xml:space="preserve"> page 2 of QuestCalendar</w:t>
+        <w:t>Edit profile page 2 of QuestCalendar</w:t>
       </w:r>
     </w:p>
     <w:p>
@@ -5320,10 +4940,7 @@
         <w:jc w:val="center"/>
       </w:pPr>
       <w:r>
-        <w:t>Avatar selection</w:t>
-      </w:r>
-      <w:r>
-        <w:t xml:space="preserve"> page of QuestCalendar</w:t>
+        <w:t>Avatar selection page of QuestCalendar</w:t>
       </w:r>
     </w:p>
     <w:p>
@@ -5332,10 +4949,7 @@
         <w:jc w:val="center"/>
       </w:pPr>
       <w:r>
-        <w:t>Notifications</w:t>
-      </w:r>
-      <w:r>
-        <w:t xml:space="preserve"> page 2 of QuestCalendar</w:t>
+        <w:t>Notifications page 2 of QuestCalendar</w:t>
       </w:r>
     </w:p>
     <w:p>
@@ -5479,10 +5093,7 @@
         <w:jc w:val="center"/>
       </w:pPr>
       <w:r>
-        <w:t xml:space="preserve">Daily view </w:t>
-      </w:r>
-      <w:r>
-        <w:t xml:space="preserve"> page of QuestCalendar</w:t>
+        <w:t>Daily view  page of QuestCalendar</w:t>
       </w:r>
     </w:p>
     <w:p>
@@ -5491,10 +5102,7 @@
         <w:jc w:val="center"/>
       </w:pPr>
       <w:r>
-        <w:t xml:space="preserve">Monthly view </w:t>
-      </w:r>
-      <w:r>
-        <w:t xml:space="preserve"> page of QuestCalendar</w:t>
+        <w:t>Monthly view  page of QuestCalendar</w:t>
       </w:r>
     </w:p>
     <w:p>
@@ -5634,10 +5242,7 @@
         <w:jc w:val="center"/>
       </w:pPr>
       <w:r>
-        <w:t xml:space="preserve">Weekly </w:t>
-      </w:r>
-      <w:r>
-        <w:t>view  page of QuestCalendar</w:t>
+        <w:t>Weekly view  page of QuestCalendar</w:t>
       </w:r>
     </w:p>
     <w:p>
@@ -5646,10 +5251,7 @@
         <w:jc w:val="center"/>
       </w:pPr>
       <w:r>
-        <w:t>Daily Quest</w:t>
-      </w:r>
-      <w:r>
-        <w:t xml:space="preserve"> page of QuestCalendar</w:t>
+        <w:t>Daily Quest page of QuestCalendar</w:t>
       </w:r>
     </w:p>
     <w:p>
@@ -5719,10 +5321,7 @@
         <w:jc w:val="center"/>
       </w:pPr>
       <w:r>
-        <w:t>Add Task</w:t>
-      </w:r>
-      <w:r>
-        <w:t xml:space="preserve"> page of QuestCalendar</w:t>
+        <w:t>Add Task page of QuestCalendar</w:t>
       </w:r>
     </w:p>
     <w:p>
@@ -5957,1293 +5556,523 @@
     </w:p>
     <w:p>
       <w:pPr>
+        <w:pStyle w:val="Ttulo1"/>
+      </w:pPr>
+      <w:r>
+        <w:t>Design De</w:t>
+      </w:r>
+      <w:r>
+        <w:t>c</w:t>
+      </w:r>
+      <w:r>
+        <w:t>i</w:t>
+      </w:r>
+      <w:r>
+        <w:t>s</w:t>
+      </w:r>
+      <w:r>
+        <w:t>ons</w:t>
+      </w:r>
+    </w:p>
+    <w:p>
+      <w:pPr>
+        <w:jc w:val="start"/>
+      </w:pPr>
+      <w:r>
+        <w:t xml:space="preserve">The main </w:t>
+      </w:r>
+      <w:r>
+        <w:t>decision took was to have a nice-view app, simple and beautiful that creates a good ambient for the user, because the UI and UX are one of the most important things on applications. If you have a great app but with not a good experience for the user and a simple interface, you will not create the engagement necessary to keep users using your app.</w:t>
+      </w:r>
+    </w:p>
+    <w:p>
+      <w:pPr>
         <w:pStyle w:val="Ttulo2"/>
       </w:pPr>
       <w:r>
-        <w:t>Figures and Tables</w:t>
-      </w:r>
-    </w:p>
-    <w:p>
-      <w:pPr>
-        <w:pStyle w:val="Ttulo4"/>
-      </w:pPr>
+        <w:t>Bottom Navigation</w:t>
+      </w:r>
+    </w:p>
+    <w:p>
+      <w:pPr>
+        <w:ind w:firstLine="14.40pt"/>
+        <w:jc w:val="start"/>
+      </w:pPr>
+      <w:r>
+        <w:t xml:space="preserve">The first decision we take was to have a bottom navigation, with the </w:t>
+      </w:r>
+      <w:r>
+        <w:t>three</w:t>
+      </w:r>
+      <w:r>
+        <w:t xml:space="preserve"> main functionalities of the application, because more would have </w:t>
+      </w:r>
+      <w:r>
+        <w:t>made</w:t>
+      </w:r>
+      <w:r>
+        <w:t xml:space="preserve"> the users overwhelmed of information. </w:t>
+      </w:r>
+      <w:r>
+        <w:t xml:space="preserve">Three simple sections: Calendar, add task and profile. This decision was very important because it’s making </w:t>
+      </w:r>
+      <w:proofErr w:type="spellStart"/>
+      <w:r>
+        <w:t>QuestCalendar</w:t>
+      </w:r>
+      <w:proofErr w:type="spellEnd"/>
+      <w:r>
+        <w:t xml:space="preserve"> work with one main activity and fragments so </w:t>
+      </w:r>
+      <w:r>
+        <w:t>information is shared differently than it would be from activity to activity</w:t>
+      </w:r>
+      <w:r>
+        <w:t>.</w:t>
+      </w:r>
+    </w:p>
+    <w:p>
+      <w:pPr>
+        <w:pStyle w:val="Ttulo2"/>
+      </w:pPr>
+      <w:r>
+        <w:t xml:space="preserve">Firebase </w:t>
+      </w:r>
+    </w:p>
+    <w:p>
+      <w:pPr>
+        <w:ind w:firstLine="14.40pt"/>
+        <w:jc w:val="start"/>
+      </w:pPr>
+      <w:r>
+        <w:t xml:space="preserve">This is also an important decision because this is how the information of the users will be stored and would be hard to change on the future. It was decided to work with Firebase because it provides a simple way of storage like a tree, </w:t>
+      </w:r>
+      <w:r>
+        <w:t>making</w:t>
+      </w:r>
+      <w:r>
+        <w:t xml:space="preserve"> i</w:t>
+      </w:r>
+      <w:r>
+        <w:t>t</w:t>
+      </w:r>
+      <w:r>
+        <w:t xml:space="preserve"> simple to access the</w:t>
+      </w:r>
+      <w:r>
+        <w:t xml:space="preserve"> information and updating it. But also, because it provides a good way of controlling the authentication system, in this case via mail </w:t>
+      </w:r>
+      <w:r>
+        <w:lastRenderedPageBreak/>
+        <w:t xml:space="preserve">and password, giving also a </w:t>
+      </w:r>
+      <w:proofErr w:type="spellStart"/>
+      <w:r>
+        <w:t>userID</w:t>
+      </w:r>
+      <w:proofErr w:type="spellEnd"/>
+      <w:r>
+        <w:t xml:space="preserve"> autogenerated. Working with the auth it’s making easier to organize the tree of the database.</w:t>
+      </w:r>
+    </w:p>
+    <w:p>
+      <w:pPr>
+        <w:pStyle w:val="Ttulo2"/>
+      </w:pPr>
+      <w:r>
+        <w:t>Calendar view fragments</w:t>
+      </w:r>
+    </w:p>
+    <w:p>
+      <w:pPr>
+        <w:ind w:firstLine="14.40pt"/>
+        <w:jc w:val="start"/>
+      </w:pPr>
+      <w:r>
+        <w:t>It was</w:t>
+      </w:r>
+      <w:r>
+        <w:t xml:space="preserve"> chose</w:t>
+      </w:r>
+      <w:r>
+        <w:t>n</w:t>
+      </w:r>
+      <w:r>
+        <w:t xml:space="preserve"> to use two fragments called by the calendar fragment to display the daily view and the monthly view of the tasks. These views are displayed by pushing a button. This way, it will be easier to add the other views (daily and yearly) because </w:t>
+      </w:r>
+      <w:r>
+        <w:t>it is</w:t>
+      </w:r>
+      <w:r>
+        <w:t xml:space="preserve"> just need</w:t>
+      </w:r>
+      <w:r>
+        <w:t>ed</w:t>
+      </w:r>
+      <w:r>
+        <w:t xml:space="preserve"> to add the respective button on the calendar fragment. Moreover, the fragments can communicate easily with each other using the calendar fragment</w:t>
+      </w:r>
+      <w:r>
+        <w:t xml:space="preserve">. </w:t>
+      </w:r>
+      <w:r>
+        <w:t xml:space="preserve">Besides, the user can access the Daily Quest from </w:t>
+      </w:r>
+      <w:r>
+        <w:t>both views</w:t>
+      </w:r>
+      <w:r>
+        <w:t xml:space="preserve">. </w:t>
+      </w:r>
+    </w:p>
+    <w:p>
+      <w:pPr>
+        <w:ind w:firstLine="14.40pt"/>
+        <w:jc w:val="start"/>
+      </w:pPr>
+      <w:r>
+        <w:t xml:space="preserve">For the monthly view, the application displays a </w:t>
+      </w:r>
+      <w:proofErr w:type="spellStart"/>
+      <w:r>
+        <w:t>CalendarView</w:t>
+      </w:r>
+      <w:proofErr w:type="spellEnd"/>
+      <w:r>
+        <w:t xml:space="preserve">. For the daily view, the application displays a list of the tasks of the day using a </w:t>
+      </w:r>
+      <w:proofErr w:type="spellStart"/>
+      <w:r>
+        <w:t>ListView</w:t>
+      </w:r>
+      <w:proofErr w:type="spellEnd"/>
+      <w:r>
+        <w:t>. As the final goal of the application is to display the tasks in a colorful and original way, we chose to keep the display of the tasks simple to have an overview of the tasks in the first version of the application.</w:t>
+      </w:r>
+    </w:p>
+    <w:p>
+      <w:pPr>
+        <w:pStyle w:val="Ttulo2"/>
+      </w:pPr>
+      <w:r>
+        <w:t>Customizing avatars</w:t>
+      </w:r>
+    </w:p>
+    <w:p>
+      <w:pPr>
+        <w:ind w:firstLine="14.40pt"/>
+        <w:jc w:val="start"/>
+      </w:pPr>
+      <w:r>
+        <w:t>The first idea was to implement a character customization system, but we had more important functions to implement before this one, so it was decided to create a few characters that users will be unlocking while using the app, so they can choose between a selection instead of creating their own, that will have cost a lot of effort and time.</w:t>
+      </w:r>
+    </w:p>
+    <w:p>
+      <w:pPr>
+        <w:pStyle w:val="Ttulo2"/>
+      </w:pPr>
+      <w:r>
+        <w:t>Level System</w:t>
+      </w:r>
+    </w:p>
+    <w:p>
+      <w:pPr>
+        <w:ind w:firstLine="14.40pt"/>
+        <w:jc w:val="both"/>
+      </w:pPr>
+      <w:r>
+        <w:t>The level system was not a very prioritized user story or requirement, so when the moment came, we decided to make the following algorithm. The base experience needed to level up would be 50, but every time you reach a new level it’s getting harder by the level squared. So, if a user is at level 1, it only needs 50 + 1^2 that is 51. And if the user is at level 20, it will need 50 + 20^2 equal to 450.</w:t>
+      </w:r>
+      <w:r>
+        <w:t xml:space="preserve"> With this system, it is not very difficult to level up until level 20, then you will need a lot of time to continue, but the idea was to make things unlockable until level 20, so after that you can continue leveling up but with no more rewards.</w:t>
+      </w:r>
+    </w:p>
+    <w:p>
+      <w:pPr>
+        <w:pStyle w:val="Ttulo2"/>
+      </w:pPr>
+      <w:r>
+        <w:t>Daily Quests</w:t>
+      </w:r>
+    </w:p>
+    <w:p>
+      <w:pPr>
+        <w:ind w:firstLine="14.40pt"/>
+        <w:jc w:val="both"/>
+      </w:pPr>
+      <w:r>
+        <w:t xml:space="preserve">Daily quest was supposed to be one each day, but because of testing and the question of </w:t>
+      </w:r>
+      <w:r>
+        <w:t>how-to</w:t>
+      </w:r>
+      <w:r>
+        <w:t xml:space="preserve"> storage the time, it is only simulating </w:t>
+      </w:r>
+      <w:r>
+        <w:t>one each day. Basically, when you mark the Daily quest as done, the button will be disabled for 24 hours. But for testing reasons, it was made so if you change the activity and return, you will be able to do another daily quest.</w:t>
+      </w:r>
+    </w:p>
+    <w:p>
+      <w:pPr>
+        <w:pStyle w:val="Ttulo2"/>
+      </w:pPr>
+      <w:r>
+        <w:t>Achievements</w:t>
+      </w:r>
+    </w:p>
+    <w:p>
+      <w:pPr>
+        <w:ind w:firstLine="14.40pt"/>
+        <w:jc w:val="start"/>
+      </w:pPr>
+      <w:r>
+        <w:t xml:space="preserve">It was planned to add an achievements section but due to time, we decided to implement other functionalities before, and on the near future add to the database a section for achievements and </w:t>
+      </w:r>
+      <w:r>
+        <w:t>the activity for seeing them</w:t>
+      </w:r>
+    </w:p>
+    <w:p>
+      <w:pPr>
+        <w:pStyle w:val="Ttulo2"/>
+      </w:pPr>
+      <w:r>
+        <w:t>Tasks form</w:t>
+      </w:r>
+    </w:p>
+    <w:p>
+      <w:pPr>
+        <w:ind w:firstLine="14.40pt"/>
+        <w:jc w:val="start"/>
+      </w:pPr>
+      <w:r>
+        <w:t xml:space="preserve">A </w:t>
+      </w:r>
+      <w:r>
+        <w:t>Spinner</w:t>
+      </w:r>
+      <w:r>
+        <w:t xml:space="preserve"> was used</w:t>
+      </w:r>
+      <w:r>
+        <w:t xml:space="preserve"> to get the date and the hour for the tasks. This way, </w:t>
+      </w:r>
+      <w:r>
+        <w:t>the app</w:t>
+      </w:r>
       <w:r>
         <w:t xml:space="preserve"> </w:t>
       </w:r>
       <w:r>
-        <w:t xml:space="preserve">Positioning Figures and Tables: </w:t>
-      </w:r>
-      <w:r>
-        <w:rPr>
-          <w:i w:val="0"/>
-        </w:rPr>
-        <w:t>Place figures and tables at the top and bottom of columns. Avoid placing them in the middle of columns. Large figures and tables may span across both columns. Figure captions should be below the figures; table heads should appear above the tables. Insert figures and tables after they are cited in the text. Use the abbreviation “Fig. 1”, even at the beginning of a sentence.</w:t>
-      </w:r>
-    </w:p>
-    <w:p>
-      <w:pPr>
-        <w:pStyle w:val="tablehead"/>
-      </w:pPr>
-      <w:r>
-        <w:t>Table Type Styles</w:t>
-      </w:r>
-    </w:p>
-    <w:tbl>
-      <w:tblPr>
-        <w:tblW w:w="0pt" w:type="dxa"/>
-        <w:jc w:val="center"/>
-        <w:tblBorders>
-          <w:top w:val="single" w:sz="2" w:space="0" w:color="auto"/>
-          <w:start w:val="single" w:sz="2" w:space="0" w:color="auto"/>
-          <w:bottom w:val="single" w:sz="2" w:space="0" w:color="auto"/>
-          <w:end w:val="single" w:sz="2" w:space="0" w:color="auto"/>
-          <w:insideH w:val="single" w:sz="2" w:space="0" w:color="auto"/>
-          <w:insideV w:val="single" w:sz="2" w:space="0" w:color="auto"/>
-        </w:tblBorders>
-        <w:tblLayout w:type="fixed"/>
-        <w:tblLook w:firstRow="0" w:lastRow="0" w:firstColumn="0" w:lastColumn="0" w:noHBand="0" w:noVBand="0"/>
-      </w:tblPr>
-      <w:tblGrid>
-        <w:gridCol w:w="720"/>
-        <w:gridCol w:w="2340"/>
-        <w:gridCol w:w="900"/>
-        <w:gridCol w:w="900"/>
-      </w:tblGrid>
-      <w:tr>
-        <w:trPr>
-          <w:cantSplit/>
-          <w:trHeight w:val="240"/>
-          <w:tblHeader/>
-          <w:jc w:val="center"/>
-        </w:trPr>
-        <w:tc>
-          <w:tcPr>
-            <w:tcW w:w="36pt" w:type="dxa"/>
-            <w:vMerge w:val="restart"/>
-            <w:vAlign w:val="center"/>
-          </w:tcPr>
-          <w:p>
-            <w:pPr>
-              <w:pStyle w:val="tablecolhead"/>
-            </w:pPr>
-            <w:r>
-              <w:t>Table Head</w:t>
-            </w:r>
-          </w:p>
-        </w:tc>
-        <w:tc>
-          <w:tcPr>
-            <w:tcW w:w="207pt" w:type="dxa"/>
-            <w:gridSpan w:val="3"/>
-            <w:vAlign w:val="center"/>
-          </w:tcPr>
-          <w:p>
-            <w:pPr>
-              <w:pStyle w:val="tablecolhead"/>
-            </w:pPr>
-            <w:r>
-              <w:t>Table Column Head</w:t>
-            </w:r>
-          </w:p>
-        </w:tc>
-      </w:tr>
-      <w:tr>
-        <w:trPr>
-          <w:cantSplit/>
-          <w:trHeight w:val="240"/>
-          <w:tblHeader/>
-          <w:jc w:val="center"/>
-        </w:trPr>
-        <w:tc>
-          <w:tcPr>
-            <w:tcW w:w="36pt" w:type="dxa"/>
-            <w:vMerge/>
-          </w:tcPr>
-          <w:p>
-            <w:pPr>
-              <w:rPr>
-                <w:sz w:val="16"/>
-                <w:szCs w:val="16"/>
-              </w:rPr>
-            </w:pPr>
-          </w:p>
-        </w:tc>
-        <w:tc>
-          <w:tcPr>
-            <w:tcW w:w="117pt" w:type="dxa"/>
-            <w:vAlign w:val="center"/>
-          </w:tcPr>
-          <w:p>
-            <w:pPr>
-              <w:pStyle w:val="tablecolsubhead"/>
-            </w:pPr>
-            <w:r>
-              <w:t>Table column subhead</w:t>
-            </w:r>
-          </w:p>
-        </w:tc>
-        <w:tc>
-          <w:tcPr>
-            <w:tcW w:w="45pt" w:type="dxa"/>
-            <w:vAlign w:val="center"/>
-          </w:tcPr>
-          <w:p>
-            <w:pPr>
-              <w:pStyle w:val="tablecolsubhead"/>
-            </w:pPr>
-            <w:r>
-              <w:t>Subhead</w:t>
-            </w:r>
-          </w:p>
-        </w:tc>
-        <w:tc>
-          <w:tcPr>
-            <w:tcW w:w="45pt" w:type="dxa"/>
-            <w:vAlign w:val="center"/>
-          </w:tcPr>
-          <w:p>
-            <w:pPr>
-              <w:pStyle w:val="tablecolsubhead"/>
-            </w:pPr>
-            <w:r>
-              <w:t>Subhead</w:t>
-            </w:r>
-          </w:p>
-        </w:tc>
-      </w:tr>
-      <w:tr>
-        <w:trPr>
-          <w:trHeight w:val="320"/>
-          <w:jc w:val="center"/>
-        </w:trPr>
-        <w:tc>
-          <w:tcPr>
-            <w:tcW w:w="36pt" w:type="dxa"/>
-            <w:vAlign w:val="center"/>
-          </w:tcPr>
-          <w:p>
-            <w:pPr>
-              <w:pStyle w:val="tablecopy"/>
-              <w:rPr>
-                <w:sz w:val="8"/>
-                <w:szCs w:val="8"/>
-              </w:rPr>
-            </w:pPr>
-            <w:r>
-              <w:t>copy</w:t>
-            </w:r>
-          </w:p>
-        </w:tc>
-        <w:tc>
-          <w:tcPr>
-            <w:tcW w:w="117pt" w:type="dxa"/>
-            <w:vAlign w:val="center"/>
-          </w:tcPr>
-          <w:p>
-            <w:pPr>
-              <w:pStyle w:val="tablecopy"/>
-            </w:pPr>
-            <w:r>
-              <w:t>More table copy</w:t>
-            </w:r>
-            <w:r>
-              <w:rPr>
-                <w:vertAlign w:val="superscript"/>
-              </w:rPr>
-              <w:t>a</w:t>
-            </w:r>
-          </w:p>
-        </w:tc>
-        <w:tc>
-          <w:tcPr>
-            <w:tcW w:w="45pt" w:type="dxa"/>
-            <w:vAlign w:val="center"/>
-          </w:tcPr>
-          <w:p>
-            <w:pPr>
-              <w:rPr>
-                <w:sz w:val="16"/>
-                <w:szCs w:val="16"/>
-              </w:rPr>
-            </w:pPr>
-          </w:p>
-        </w:tc>
-        <w:tc>
-          <w:tcPr>
-            <w:tcW w:w="45pt" w:type="dxa"/>
-            <w:vAlign w:val="center"/>
-          </w:tcPr>
-          <w:p>
-            <w:pPr>
-              <w:rPr>
-                <w:sz w:val="16"/>
-                <w:szCs w:val="16"/>
-              </w:rPr>
-            </w:pPr>
-          </w:p>
-        </w:tc>
-      </w:tr>
-    </w:tbl>
-    <w:p>
-      <w:pPr>
-        <w:pStyle w:val="tablefootnote"/>
-      </w:pPr>
-      <w:r>
-        <w:t xml:space="preserve">Sample </w:t>
-      </w:r>
-      <w:r>
-        <w:t>of</w:t>
-      </w:r>
-      <w:r>
-        <w:t xml:space="preserve"> a </w:t>
-      </w:r>
-      <w:r>
-        <w:t>Table</w:t>
+        <w:t>en</w:t>
+      </w:r>
+      <w:r>
+        <w:t>sure</w:t>
+      </w:r>
+      <w:r>
+        <w:t>s</w:t>
+      </w:r>
+      <w:r>
+        <w:t xml:space="preserve"> that the user is entering a valid date and a valid hour</w:t>
+      </w:r>
+      <w:r>
+        <w:t>, avoiding problems on the database or by passing it to other functions</w:t>
+      </w:r>
+      <w:r>
+        <w:t xml:space="preserve">. </w:t>
+      </w:r>
+    </w:p>
+    <w:p>
+      <w:pPr>
+        <w:ind w:firstLine="14.40pt"/>
+        <w:jc w:val="start"/>
+      </w:pPr>
+      <w:r>
+        <w:t>It was also chosen</w:t>
+      </w:r>
+      <w:r>
+        <w:t xml:space="preserve"> to use Toggle Button so the user can</w:t>
+      </w:r>
+      <w:r>
+        <w:t>’t</w:t>
+      </w:r>
+      <w:r>
+        <w:t xml:space="preserve"> choose more than one periodicity for the task</w:t>
+      </w:r>
+      <w:r>
+        <w:t>, making it punctual</w:t>
+      </w:r>
+      <w:r>
+        <w:t xml:space="preserve"> if the user doesn’t choose any option, daily or monthly</w:t>
+      </w:r>
+      <w:r>
+        <w:t>.</w:t>
+      </w:r>
+    </w:p>
+    <w:p>
+      <w:pPr>
+        <w:jc w:val="both"/>
+      </w:pPr>
+    </w:p>
+    <w:p>
+      <w:pPr>
+        <w:pStyle w:val="Ttulo1"/>
+      </w:pPr>
+      <w:r>
+        <w:t>Results</w:t>
+      </w:r>
+    </w:p>
+    <w:p>
+      <w:pPr>
+        <w:ind w:firstLine="14.40pt"/>
+        <w:jc w:val="both"/>
+      </w:pPr>
+      <w:r>
+        <w:t xml:space="preserve">A video with the </w:t>
+      </w:r>
+      <w:r>
+        <w:t xml:space="preserve">MVP of the </w:t>
+      </w:r>
+      <w:r>
+        <w:t xml:space="preserve">application </w:t>
+      </w:r>
+      <w:r>
+        <w:t>it has been shown on the presentation, and can be found here:</w:t>
+      </w:r>
+    </w:p>
+    <w:p>
+      <w:pPr>
+        <w:ind w:firstLine="14.40pt"/>
+        <w:jc w:val="both"/>
+      </w:pPr>
+    </w:p>
+    <w:p>
+      <w:pPr>
+        <w:pStyle w:val="Ttulo2"/>
+      </w:pPr>
+      <w:r>
+        <w:t>Evaluation</w:t>
+      </w:r>
+    </w:p>
+    <w:p>
+      <w:pPr>
+        <w:ind w:firstLine="14.40pt"/>
+        <w:jc w:val="both"/>
+      </w:pPr>
+      <w:r>
+        <w:t xml:space="preserve">For being sure that </w:t>
+      </w:r>
+      <w:proofErr w:type="spellStart"/>
+      <w:r>
+        <w:t>QuestCalendar</w:t>
+      </w:r>
+      <w:proofErr w:type="spellEnd"/>
+      <w:r>
+        <w:t xml:space="preserve"> is running smoothly with no crashes </w:t>
+      </w:r>
+      <w:r>
+        <w:t>or bugs, the application has very good exception controlling system.</w:t>
+      </w:r>
+    </w:p>
+    <w:p>
+      <w:pPr>
+        <w:ind w:firstLine="14.40pt"/>
+        <w:jc w:val="both"/>
+      </w:pPr>
+      <w:r>
+        <w:t xml:space="preserve">For example, each view that has a form on it, before sending the form, it must pass a hard validation form, not only with the minimum requirements but checking that no other data is being send like scripts or similar. And </w:t>
+      </w:r>
+      <w:r>
+        <w:t>it’s being recognized and letting the user know where and what is the failure.</w:t>
+      </w:r>
+    </w:p>
+    <w:p>
+      <w:pPr>
+        <w:ind w:firstLine="14.40pt"/>
+        <w:jc w:val="both"/>
+      </w:pPr>
+      <w:r>
+        <w:t>The same with fragments and views, if something is sending exception, for example null</w:t>
+      </w:r>
+      <w:r>
+        <w:t xml:space="preserve"> p</w:t>
+      </w:r>
+      <w:r>
+        <w:t xml:space="preserve">ointer or wrong type, it will </w:t>
+      </w:r>
+      <w:r>
+        <w:t>log it so it will be easy to identify it and manage it.</w:t>
+      </w:r>
+    </w:p>
+    <w:p>
+      <w:pPr>
+        <w:pStyle w:val="Ttulo2"/>
+      </w:pPr>
+      <w:r>
+        <w:t>Degree of completion</w:t>
+      </w:r>
+    </w:p>
+    <w:p>
+      <w:pPr>
+        <w:jc w:val="both"/>
+      </w:pPr>
+      <w:r>
+        <w:t xml:space="preserve">The final degree of completion of the app in this moment is 79% or 71%. It is satisfying all but one of the non-functional requirements, all the login requirements, four out of seven of profile requirements and 10 or 7 out of 14 of the calendar requirements. Moreover, we added some extra functionalities, so the missing ones are only the ones related to notifications and tasks. If it is counted </w:t>
+      </w:r>
+      <w:r>
+        <w:t>with all new functionalities, the percentage would rise close to 90% (80% if task is missing)</w:t>
       </w:r>
       <w:r>
         <w:t xml:space="preserve"> </w:t>
       </w:r>
       <w:r>
-        <w:t>footnote</w:t>
-      </w:r>
-      <w:r>
-        <w:t xml:space="preserve">. </w:t>
-      </w:r>
-      <w:r>
-        <w:t>(</w:t>
-      </w:r>
-      <w:r>
-        <w:rPr>
-          <w:i/>
-        </w:rPr>
-        <w:t>Table footnote</w:t>
-      </w:r>
-      <w:r>
-        <w:t>)</w:t>
-      </w:r>
-    </w:p>
-    <w:p>
-      <w:pPr>
-        <w:pStyle w:val="figurecaption"/>
-      </w:pPr>
-      <w:r>
-        <w:t xml:space="preserve">Example of a figure </w:t>
-      </w:r>
-      <w:r>
-        <w:t>caption</w:t>
-      </w:r>
-      <w:r>
-        <w:t xml:space="preserve">. </w:t>
-      </w:r>
-      <w:r>
-        <w:rPr>
-          <w:iCs/>
-        </w:rPr>
-        <w:t>(</w:t>
-      </w:r>
-      <w:r>
-        <w:rPr>
-          <w:i/>
-          <w:iCs/>
-        </w:rPr>
-        <w:t>figure caption</w:t>
-      </w:r>
-      <w:r>
-        <w:rPr>
-          <w:iCs/>
-        </w:rPr>
-        <w:t>)</w:t>
-      </w:r>
-    </w:p>
-    <w:p>
-      <w:pPr>
-        <w:pStyle w:val="Textoindependiente"/>
-      </w:pPr>
-      <w:r>
-        <w:t xml:space="preserve">Figure </w:t>
-      </w:r>
-      <w:proofErr w:type="spellStart"/>
-      <w:r>
-        <w:t>Labels</w:t>
-      </w:r>
-      <w:proofErr w:type="spellEnd"/>
-      <w:r>
-        <w:t xml:space="preserve">: Use 8 </w:t>
-      </w:r>
-      <w:proofErr w:type="spellStart"/>
-      <w:r>
-        <w:t>point</w:t>
-      </w:r>
-      <w:proofErr w:type="spellEnd"/>
-      <w:r>
-        <w:t xml:space="preserve"> Times New </w:t>
-      </w:r>
-      <w:proofErr w:type="spellStart"/>
-      <w:r>
-        <w:t>Roman</w:t>
-      </w:r>
-      <w:proofErr w:type="spellEnd"/>
-      <w:r>
-        <w:t xml:space="preserve"> </w:t>
-      </w:r>
-      <w:proofErr w:type="spellStart"/>
-      <w:r>
-        <w:t>for</w:t>
-      </w:r>
-      <w:proofErr w:type="spellEnd"/>
-      <w:r>
-        <w:t xml:space="preserve"> Figure </w:t>
-      </w:r>
-      <w:proofErr w:type="spellStart"/>
-      <w:r>
-        <w:t>labels</w:t>
-      </w:r>
-      <w:proofErr w:type="spellEnd"/>
-      <w:r>
-        <w:t xml:space="preserve">. Use </w:t>
-      </w:r>
-      <w:proofErr w:type="spellStart"/>
-      <w:r>
-        <w:t>words</w:t>
-      </w:r>
-      <w:proofErr w:type="spellEnd"/>
-      <w:r>
-        <w:t xml:space="preserve"> </w:t>
-      </w:r>
-      <w:proofErr w:type="spellStart"/>
-      <w:r>
-        <w:t>rather</w:t>
-      </w:r>
-      <w:proofErr w:type="spellEnd"/>
-      <w:r>
-        <w:t xml:space="preserve"> </w:t>
-      </w:r>
-      <w:proofErr w:type="spellStart"/>
-      <w:r>
-        <w:t>than</w:t>
-      </w:r>
-      <w:proofErr w:type="spellEnd"/>
-      <w:r>
-        <w:t xml:space="preserve"> symbols </w:t>
-      </w:r>
-      <w:proofErr w:type="spellStart"/>
-      <w:r>
-        <w:t>or</w:t>
-      </w:r>
-      <w:proofErr w:type="spellEnd"/>
-      <w:r>
-        <w:t xml:space="preserve"> </w:t>
-      </w:r>
-      <w:proofErr w:type="spellStart"/>
-      <w:r>
-        <w:t>abbreviations</w:t>
-      </w:r>
-      <w:proofErr w:type="spellEnd"/>
-      <w:r>
-        <w:t xml:space="preserve"> </w:t>
-      </w:r>
-      <w:proofErr w:type="spellStart"/>
-      <w:r>
-        <w:t>when</w:t>
-      </w:r>
-      <w:proofErr w:type="spellEnd"/>
-      <w:r>
-        <w:t xml:space="preserve"> </w:t>
-      </w:r>
-      <w:proofErr w:type="spellStart"/>
-      <w:r>
-        <w:t>writing</w:t>
-      </w:r>
-      <w:proofErr w:type="spellEnd"/>
-      <w:r>
-        <w:t xml:space="preserve"> Figure axis </w:t>
-      </w:r>
-      <w:proofErr w:type="spellStart"/>
-      <w:r>
-        <w:t>labels</w:t>
-      </w:r>
-      <w:proofErr w:type="spellEnd"/>
-      <w:r>
-        <w:t xml:space="preserve"> </w:t>
-      </w:r>
-      <w:proofErr w:type="spellStart"/>
-      <w:r>
-        <w:t>to</w:t>
-      </w:r>
-      <w:proofErr w:type="spellEnd"/>
-      <w:r>
-        <w:t xml:space="preserve"> </w:t>
-      </w:r>
-      <w:proofErr w:type="spellStart"/>
-      <w:r>
-        <w:t>avoid</w:t>
-      </w:r>
-      <w:proofErr w:type="spellEnd"/>
-      <w:r>
-        <w:t xml:space="preserve"> </w:t>
-      </w:r>
-      <w:proofErr w:type="spellStart"/>
-      <w:r>
-        <w:t>confusing</w:t>
-      </w:r>
-      <w:proofErr w:type="spellEnd"/>
-      <w:r>
-        <w:t xml:space="preserve"> </w:t>
-      </w:r>
-      <w:proofErr w:type="spellStart"/>
-      <w:r>
-        <w:t>the</w:t>
-      </w:r>
-      <w:proofErr w:type="spellEnd"/>
-      <w:r>
-        <w:t xml:space="preserve"> </w:t>
-      </w:r>
-      <w:proofErr w:type="spellStart"/>
-      <w:r>
-        <w:t>reader</w:t>
-      </w:r>
-      <w:proofErr w:type="spellEnd"/>
-      <w:r>
-        <w:t xml:space="preserve">. As </w:t>
-      </w:r>
-      <w:proofErr w:type="spellStart"/>
-      <w:r>
-        <w:t>an</w:t>
-      </w:r>
-      <w:proofErr w:type="spellEnd"/>
-      <w:r>
-        <w:t xml:space="preserve"> </w:t>
-      </w:r>
-      <w:proofErr w:type="spellStart"/>
-      <w:r>
-        <w:t>example</w:t>
-      </w:r>
-      <w:proofErr w:type="spellEnd"/>
-      <w:r>
-        <w:t xml:space="preserve">, </w:t>
-      </w:r>
-      <w:proofErr w:type="spellStart"/>
-      <w:r>
-        <w:t>write</w:t>
-      </w:r>
-      <w:proofErr w:type="spellEnd"/>
-      <w:r>
-        <w:t xml:space="preserve"> </w:t>
-      </w:r>
-      <w:proofErr w:type="spellStart"/>
-      <w:r>
-        <w:t>the</w:t>
-      </w:r>
-      <w:proofErr w:type="spellEnd"/>
-      <w:r>
-        <w:t xml:space="preserve"> </w:t>
-      </w:r>
-      <w:proofErr w:type="spellStart"/>
-      <w:r>
-        <w:t>quantity</w:t>
-      </w:r>
-      <w:proofErr w:type="spellEnd"/>
-      <w:r>
-        <w:t xml:space="preserve"> “</w:t>
-      </w:r>
-      <w:proofErr w:type="spellStart"/>
-      <w:r>
-        <w:t>Magnetization</w:t>
-      </w:r>
-      <w:proofErr w:type="spellEnd"/>
-      <w:r>
-        <w:t xml:space="preserve">”, </w:t>
-      </w:r>
-      <w:proofErr w:type="spellStart"/>
-      <w:r>
-        <w:t>or</w:t>
-      </w:r>
-      <w:proofErr w:type="spellEnd"/>
-      <w:r>
-        <w:t xml:space="preserve"> “</w:t>
-      </w:r>
-      <w:proofErr w:type="spellStart"/>
-      <w:r>
-        <w:t>Magnetization</w:t>
-      </w:r>
-      <w:proofErr w:type="spellEnd"/>
-      <w:r>
-        <w:t xml:space="preserve">, M”, </w:t>
-      </w:r>
-      <w:proofErr w:type="spellStart"/>
-      <w:r>
-        <w:t>not</w:t>
-      </w:r>
-      <w:proofErr w:type="spellEnd"/>
-      <w:r>
-        <w:t xml:space="preserve"> </w:t>
-      </w:r>
-      <w:proofErr w:type="spellStart"/>
-      <w:r>
-        <w:t>just</w:t>
-      </w:r>
-      <w:proofErr w:type="spellEnd"/>
-      <w:r>
-        <w:t xml:space="preserve"> “M”. </w:t>
-      </w:r>
-      <w:proofErr w:type="spellStart"/>
-      <w:r>
-        <w:t>If</w:t>
-      </w:r>
-      <w:proofErr w:type="spellEnd"/>
-      <w:r>
-        <w:t xml:space="preserve"> </w:t>
-      </w:r>
-      <w:proofErr w:type="spellStart"/>
-      <w:r>
-        <w:t>including</w:t>
-      </w:r>
-      <w:proofErr w:type="spellEnd"/>
-      <w:r>
-        <w:t xml:space="preserve"> </w:t>
-      </w:r>
-      <w:proofErr w:type="spellStart"/>
-      <w:r>
-        <w:t>units</w:t>
-      </w:r>
-      <w:proofErr w:type="spellEnd"/>
-      <w:r>
-        <w:t xml:space="preserve"> in </w:t>
-      </w:r>
-      <w:proofErr w:type="spellStart"/>
-      <w:r>
-        <w:t>the</w:t>
-      </w:r>
-      <w:proofErr w:type="spellEnd"/>
-      <w:r>
-        <w:t xml:space="preserve"> </w:t>
-      </w:r>
-      <w:proofErr w:type="spellStart"/>
-      <w:r>
-        <w:t>label</w:t>
-      </w:r>
-      <w:proofErr w:type="spellEnd"/>
-      <w:r>
-        <w:t xml:space="preserve">, </w:t>
-      </w:r>
-      <w:proofErr w:type="spellStart"/>
-      <w:r>
-        <w:t>present</w:t>
-      </w:r>
-      <w:proofErr w:type="spellEnd"/>
-      <w:r>
-        <w:t xml:space="preserve"> </w:t>
-      </w:r>
-      <w:proofErr w:type="spellStart"/>
-      <w:r>
-        <w:t>them</w:t>
-      </w:r>
-      <w:proofErr w:type="spellEnd"/>
-      <w:r>
-        <w:t xml:space="preserve"> </w:t>
-      </w:r>
-      <w:proofErr w:type="spellStart"/>
-      <w:r>
-        <w:t>within</w:t>
-      </w:r>
-      <w:proofErr w:type="spellEnd"/>
-      <w:r>
-        <w:t xml:space="preserve"> </w:t>
-      </w:r>
-      <w:proofErr w:type="spellStart"/>
-      <w:r>
-        <w:t>parentheses</w:t>
-      </w:r>
-      <w:proofErr w:type="spellEnd"/>
-      <w:r>
-        <w:t xml:space="preserve">. Do </w:t>
-      </w:r>
-      <w:proofErr w:type="spellStart"/>
-      <w:r>
-        <w:t>not</w:t>
-      </w:r>
-      <w:proofErr w:type="spellEnd"/>
-      <w:r>
-        <w:t xml:space="preserve"> </w:t>
-      </w:r>
-      <w:proofErr w:type="spellStart"/>
-      <w:r>
-        <w:t>label</w:t>
-      </w:r>
-      <w:proofErr w:type="spellEnd"/>
-      <w:r>
-        <w:t xml:space="preserve"> </w:t>
-      </w:r>
-      <w:proofErr w:type="spellStart"/>
-      <w:r>
-        <w:t>axes</w:t>
-      </w:r>
-      <w:proofErr w:type="spellEnd"/>
-      <w:r>
-        <w:t xml:space="preserve"> </w:t>
-      </w:r>
-      <w:proofErr w:type="spellStart"/>
-      <w:r>
-        <w:t>only</w:t>
-      </w:r>
-      <w:proofErr w:type="spellEnd"/>
-      <w:r>
-        <w:t xml:space="preserve"> </w:t>
-      </w:r>
-      <w:proofErr w:type="spellStart"/>
-      <w:r>
-        <w:t>with</w:t>
-      </w:r>
-      <w:proofErr w:type="spellEnd"/>
-      <w:r>
-        <w:t xml:space="preserve"> </w:t>
-      </w:r>
-      <w:proofErr w:type="spellStart"/>
-      <w:r>
-        <w:t>units</w:t>
-      </w:r>
-      <w:proofErr w:type="spellEnd"/>
-      <w:r>
-        <w:t xml:space="preserve">. In </w:t>
-      </w:r>
-      <w:proofErr w:type="spellStart"/>
-      <w:r>
-        <w:t>the</w:t>
-      </w:r>
-      <w:proofErr w:type="spellEnd"/>
-      <w:r>
-        <w:t xml:space="preserve"> </w:t>
-      </w:r>
-      <w:proofErr w:type="spellStart"/>
-      <w:r>
-        <w:t>example</w:t>
-      </w:r>
-      <w:proofErr w:type="spellEnd"/>
-      <w:r>
-        <w:t xml:space="preserve">, </w:t>
-      </w:r>
-      <w:proofErr w:type="spellStart"/>
-      <w:r>
-        <w:t>write</w:t>
-      </w:r>
-      <w:proofErr w:type="spellEnd"/>
-      <w:r>
-        <w:t xml:space="preserve"> “</w:t>
-      </w:r>
-      <w:proofErr w:type="spellStart"/>
-      <w:r>
-        <w:t>Magnetization</w:t>
-      </w:r>
-      <w:proofErr w:type="spellEnd"/>
-      <w:r>
-        <w:t xml:space="preserve"> (A/m)” </w:t>
-      </w:r>
-      <w:proofErr w:type="spellStart"/>
-      <w:r>
-        <w:t>or</w:t>
-      </w:r>
-      <w:proofErr w:type="spellEnd"/>
-      <w:r>
-        <w:t xml:space="preserve"> “</w:t>
-      </w:r>
-      <w:proofErr w:type="spellStart"/>
-      <w:r>
-        <w:t>Magnetization</w:t>
-      </w:r>
-      <w:proofErr w:type="spellEnd"/>
-      <w:r>
-        <w:t xml:space="preserve"> {A[m(1)]}”, </w:t>
-      </w:r>
-      <w:proofErr w:type="spellStart"/>
-      <w:r>
-        <w:t>not</w:t>
-      </w:r>
-      <w:proofErr w:type="spellEnd"/>
-      <w:r>
-        <w:t xml:space="preserve"> </w:t>
-      </w:r>
-      <w:proofErr w:type="spellStart"/>
-      <w:r>
-        <w:t>just</w:t>
-      </w:r>
-      <w:proofErr w:type="spellEnd"/>
-      <w:r>
-        <w:t xml:space="preserve"> “A/m”. Do </w:t>
-      </w:r>
-      <w:proofErr w:type="spellStart"/>
-      <w:r>
-        <w:t>not</w:t>
-      </w:r>
-      <w:proofErr w:type="spellEnd"/>
-      <w:r>
-        <w:t xml:space="preserve"> </w:t>
-      </w:r>
-      <w:proofErr w:type="spellStart"/>
-      <w:r>
-        <w:t>label</w:t>
-      </w:r>
-      <w:proofErr w:type="spellEnd"/>
-      <w:r>
-        <w:t xml:space="preserve"> </w:t>
-      </w:r>
-      <w:proofErr w:type="spellStart"/>
-      <w:r>
-        <w:t>axes</w:t>
-      </w:r>
-      <w:proofErr w:type="spellEnd"/>
-      <w:r>
-        <w:t xml:space="preserve"> </w:t>
-      </w:r>
-      <w:proofErr w:type="spellStart"/>
-      <w:r>
-        <w:t>with</w:t>
-      </w:r>
-      <w:proofErr w:type="spellEnd"/>
-      <w:r>
-        <w:t xml:space="preserve"> a ratio </w:t>
-      </w:r>
-      <w:proofErr w:type="spellStart"/>
-      <w:r>
-        <w:t>of</w:t>
-      </w:r>
-      <w:proofErr w:type="spellEnd"/>
-      <w:r>
-        <w:t xml:space="preserve"> </w:t>
-      </w:r>
-      <w:proofErr w:type="spellStart"/>
-      <w:r>
-        <w:t>quantities</w:t>
-      </w:r>
-      <w:proofErr w:type="spellEnd"/>
-      <w:r>
-        <w:t xml:space="preserve"> and </w:t>
-      </w:r>
-      <w:proofErr w:type="spellStart"/>
-      <w:r>
-        <w:t>units</w:t>
-      </w:r>
-      <w:proofErr w:type="spellEnd"/>
-      <w:r>
-        <w:t xml:space="preserve">. </w:t>
-      </w:r>
-      <w:proofErr w:type="spellStart"/>
-      <w:r>
-        <w:t>For</w:t>
-      </w:r>
-      <w:proofErr w:type="spellEnd"/>
-      <w:r>
-        <w:t xml:space="preserve"> </w:t>
-      </w:r>
-      <w:proofErr w:type="spellStart"/>
-      <w:r>
-        <w:t>example</w:t>
-      </w:r>
-      <w:proofErr w:type="spellEnd"/>
-      <w:r>
-        <w:t xml:space="preserve">, </w:t>
-      </w:r>
-      <w:proofErr w:type="spellStart"/>
-      <w:r>
-        <w:t>write</w:t>
-      </w:r>
-      <w:proofErr w:type="spellEnd"/>
-      <w:r>
-        <w:t xml:space="preserve"> “</w:t>
-      </w:r>
-      <w:proofErr w:type="spellStart"/>
-      <w:r>
-        <w:t>Temperature</w:t>
-      </w:r>
-      <w:proofErr w:type="spellEnd"/>
-      <w:r>
-        <w:t xml:space="preserve"> (K)”, </w:t>
-      </w:r>
-      <w:proofErr w:type="spellStart"/>
-      <w:r>
-        <w:t>not</w:t>
-      </w:r>
-      <w:proofErr w:type="spellEnd"/>
-      <w:r>
-        <w:t xml:space="preserve"> “</w:t>
-      </w:r>
-      <w:proofErr w:type="spellStart"/>
-      <w:r>
-        <w:t>Temperature</w:t>
-      </w:r>
-      <w:proofErr w:type="spellEnd"/>
-      <w:r>
-        <w:t>/K”.</w:t>
-      </w:r>
-    </w:p>
-    <w:p>
-      <w:pPr>
-        <w:pStyle w:val="Ttulo5"/>
-      </w:pPr>
-      <w:r>
-        <w:lastRenderedPageBreak/>
-        <w:t>Acknowledgment</w:t>
-      </w:r>
-      <w:r>
-        <w:t xml:space="preserve"> </w:t>
-      </w:r>
-      <w:r>
-        <w:rPr>
-          <w:i/>
-          <w:iCs/>
-        </w:rPr>
-        <w:t>(</w:t>
-      </w:r>
-      <w:r>
-        <w:rPr>
-          <w:i/>
-          <w:iCs/>
-          <w:smallCaps w:val="0"/>
-        </w:rPr>
-        <w:t>Heading 5</w:t>
-      </w:r>
-      <w:r>
-        <w:rPr>
-          <w:i/>
-          <w:iCs/>
-        </w:rPr>
-        <w:t>)</w:t>
-      </w:r>
-    </w:p>
-    <w:p>
-      <w:pPr>
-        <w:pStyle w:val="Textoindependiente"/>
-      </w:pPr>
-      <w:proofErr w:type="spellStart"/>
-      <w:r>
-        <w:t>The</w:t>
-      </w:r>
-      <w:proofErr w:type="spellEnd"/>
-      <w:r>
-        <w:t xml:space="preserve"> </w:t>
-      </w:r>
-      <w:proofErr w:type="spellStart"/>
-      <w:r>
-        <w:t>preferred</w:t>
-      </w:r>
-      <w:proofErr w:type="spellEnd"/>
-      <w:r>
-        <w:t xml:space="preserve"> </w:t>
-      </w:r>
-      <w:proofErr w:type="spellStart"/>
-      <w:r>
-        <w:t>spelling</w:t>
-      </w:r>
-      <w:proofErr w:type="spellEnd"/>
-      <w:r>
-        <w:t xml:space="preserve"> </w:t>
-      </w:r>
-      <w:proofErr w:type="spellStart"/>
-      <w:r>
-        <w:t>of</w:t>
-      </w:r>
-      <w:proofErr w:type="spellEnd"/>
-      <w:r>
-        <w:t xml:space="preserve"> </w:t>
-      </w:r>
-      <w:proofErr w:type="spellStart"/>
-      <w:r>
-        <w:t>the</w:t>
-      </w:r>
-      <w:proofErr w:type="spellEnd"/>
-      <w:r>
-        <w:t xml:space="preserve"> </w:t>
-      </w:r>
-      <w:proofErr w:type="spellStart"/>
-      <w:r>
-        <w:t>word</w:t>
-      </w:r>
-      <w:proofErr w:type="spellEnd"/>
-      <w:r>
-        <w:t xml:space="preserve"> “</w:t>
-      </w:r>
-      <w:proofErr w:type="spellStart"/>
-      <w:r>
-        <w:t>acknowledgment</w:t>
-      </w:r>
-      <w:proofErr w:type="spellEnd"/>
-      <w:r>
-        <w:t xml:space="preserve">” in </w:t>
-      </w:r>
-      <w:proofErr w:type="spellStart"/>
-      <w:r>
-        <w:t>America</w:t>
-      </w:r>
-      <w:proofErr w:type="spellEnd"/>
-      <w:r>
-        <w:t xml:space="preserve"> </w:t>
-      </w:r>
-      <w:proofErr w:type="spellStart"/>
-      <w:r>
-        <w:t>is</w:t>
-      </w:r>
-      <w:proofErr w:type="spellEnd"/>
-      <w:r>
-        <w:t xml:space="preserve"> </w:t>
-      </w:r>
-      <w:proofErr w:type="spellStart"/>
-      <w:r>
-        <w:t>without</w:t>
-      </w:r>
-      <w:proofErr w:type="spellEnd"/>
-      <w:r>
-        <w:t xml:space="preserve"> </w:t>
-      </w:r>
-      <w:proofErr w:type="spellStart"/>
-      <w:r>
-        <w:t>an</w:t>
-      </w:r>
-      <w:proofErr w:type="spellEnd"/>
-      <w:r>
-        <w:t xml:space="preserve"> “e” after </w:t>
-      </w:r>
-      <w:proofErr w:type="spellStart"/>
-      <w:r>
-        <w:t>the</w:t>
-      </w:r>
-      <w:proofErr w:type="spellEnd"/>
-      <w:r>
-        <w:t xml:space="preserve"> “g</w:t>
-      </w:r>
-      <w:r>
-        <w:t xml:space="preserve">”. </w:t>
-      </w:r>
-      <w:proofErr w:type="spellStart"/>
-      <w:r>
-        <w:t>Avoid</w:t>
-      </w:r>
-      <w:proofErr w:type="spellEnd"/>
-      <w:r>
-        <w:t xml:space="preserve"> </w:t>
-      </w:r>
-      <w:proofErr w:type="spellStart"/>
-      <w:r>
-        <w:t>the</w:t>
-      </w:r>
-      <w:proofErr w:type="spellEnd"/>
-      <w:r>
-        <w:t xml:space="preserve"> </w:t>
-      </w:r>
-      <w:proofErr w:type="spellStart"/>
-      <w:r>
-        <w:t>stilted</w:t>
-      </w:r>
-      <w:proofErr w:type="spellEnd"/>
-      <w:r>
-        <w:t xml:space="preserve"> </w:t>
-      </w:r>
-      <w:proofErr w:type="spellStart"/>
-      <w:r>
-        <w:t>expression</w:t>
-      </w:r>
-      <w:proofErr w:type="spellEnd"/>
-      <w:r>
-        <w:t xml:space="preserve"> “</w:t>
-      </w:r>
-      <w:r>
-        <w:rPr>
-          <w:lang w:val="en-US"/>
-        </w:rPr>
-        <w:t>o</w:t>
-      </w:r>
-      <w:proofErr w:type="spellStart"/>
-      <w:r>
-        <w:t>ne</w:t>
-      </w:r>
-      <w:proofErr w:type="spellEnd"/>
-      <w:r>
-        <w:t xml:space="preserve"> </w:t>
-      </w:r>
-      <w:proofErr w:type="spellStart"/>
-      <w:r>
-        <w:t>of</w:t>
-      </w:r>
-      <w:proofErr w:type="spellEnd"/>
-      <w:r>
-        <w:t xml:space="preserve"> </w:t>
-      </w:r>
-      <w:proofErr w:type="spellStart"/>
-      <w:r>
-        <w:t>us</w:t>
-      </w:r>
-      <w:proofErr w:type="spellEnd"/>
-      <w:r>
-        <w:t xml:space="preserve"> (R. B. G.) </w:t>
-      </w:r>
-      <w:proofErr w:type="spellStart"/>
-      <w:r>
-        <w:t>thanks</w:t>
-      </w:r>
-      <w:proofErr w:type="spellEnd"/>
-      <w:r>
-        <w:t xml:space="preserve"> </w:t>
-      </w:r>
-      <w:r>
-        <w:t>...</w:t>
-      </w:r>
-      <w:r>
-        <w:rPr>
-          <w:lang w:val="en-US"/>
-        </w:rPr>
-        <w:t xml:space="preserve">”.  </w:t>
-      </w:r>
-      <w:proofErr w:type="spellStart"/>
-      <w:r>
-        <w:t>Instead</w:t>
-      </w:r>
-      <w:proofErr w:type="spellEnd"/>
-      <w:r>
-        <w:t xml:space="preserve">, try “R. B. G. </w:t>
-      </w:r>
-      <w:proofErr w:type="spellStart"/>
-      <w:r>
-        <w:t>thanks</w:t>
-      </w:r>
-      <w:proofErr w:type="spellEnd"/>
-      <w:r>
-        <w:t>...</w:t>
-      </w:r>
-      <w:r>
-        <w:t>”.</w:t>
-      </w:r>
-      <w:r>
-        <w:rPr>
-          <w:lang w:val="en-US"/>
-        </w:rPr>
-        <w:t xml:space="preserve"> </w:t>
-      </w:r>
-      <w:proofErr w:type="spellStart"/>
-      <w:r>
-        <w:t>Put</w:t>
-      </w:r>
-      <w:proofErr w:type="spellEnd"/>
-      <w:r>
-        <w:t xml:space="preserve"> spons</w:t>
-      </w:r>
-      <w:r>
-        <w:t xml:space="preserve">or </w:t>
-      </w:r>
-      <w:proofErr w:type="spellStart"/>
-      <w:r>
-        <w:t>acknowledgments</w:t>
-      </w:r>
-      <w:proofErr w:type="spellEnd"/>
-      <w:r>
-        <w:t xml:space="preserve"> in </w:t>
-      </w:r>
-      <w:proofErr w:type="spellStart"/>
-      <w:r>
-        <w:t>the</w:t>
-      </w:r>
-      <w:proofErr w:type="spellEnd"/>
-      <w:r>
-        <w:t xml:space="preserve"> </w:t>
-      </w:r>
-      <w:proofErr w:type="spellStart"/>
-      <w:r>
-        <w:t>unnum</w:t>
-      </w:r>
-      <w:r>
-        <w:t>bered</w:t>
-      </w:r>
-      <w:proofErr w:type="spellEnd"/>
-      <w:r>
-        <w:t xml:space="preserve"> </w:t>
-      </w:r>
-      <w:proofErr w:type="spellStart"/>
-      <w:r>
-        <w:t>footnote</w:t>
-      </w:r>
-      <w:proofErr w:type="spellEnd"/>
-      <w:r>
-        <w:t xml:space="preserve"> </w:t>
-      </w:r>
-      <w:proofErr w:type="spellStart"/>
-      <w:r>
-        <w:t>on</w:t>
-      </w:r>
-      <w:proofErr w:type="spellEnd"/>
-      <w:r>
-        <w:t xml:space="preserve"> </w:t>
-      </w:r>
-      <w:proofErr w:type="spellStart"/>
-      <w:r>
-        <w:t>the</w:t>
-      </w:r>
-      <w:proofErr w:type="spellEnd"/>
-      <w:r>
-        <w:t xml:space="preserve"> </w:t>
-      </w:r>
-      <w:proofErr w:type="spellStart"/>
-      <w:r>
-        <w:t>first</w:t>
-      </w:r>
-      <w:proofErr w:type="spellEnd"/>
-      <w:r>
-        <w:t xml:space="preserve"> page.</w:t>
-      </w:r>
-    </w:p>
-    <w:p>
-      <w:pPr>
-        <w:pStyle w:val="Ttulo5"/>
-      </w:pPr>
-      <w:r>
-        <w:t>References</w:t>
-      </w:r>
-    </w:p>
-    <w:p>
-      <w:pPr>
-        <w:pStyle w:val="Textoindependiente"/>
-      </w:pPr>
-      <w:r>
-        <w:t>The template will number citations consecutively within brackets [1]. The sentence punctuation follows the bracket [2]. Refer simply to the reference number, as in [3]—do not use “Ref. [3]” or “reference [3]” except at the beginning of a sentence: “Reference [3] was the first</w:t>
-      </w:r>
-      <w:r>
-        <w:rPr>
-          <w:lang w:val="en-US"/>
-        </w:rPr>
-        <w:t xml:space="preserve"> </w:t>
-      </w:r>
-      <w:r>
-        <w:t>...</w:t>
-      </w:r>
-      <w:r>
-        <w:t>”</w:t>
-      </w:r>
-    </w:p>
-    <w:p>
-      <w:pPr>
-        <w:pStyle w:val="Textoindependiente"/>
-      </w:pPr>
-      <w:r>
-        <w:t>Number footnotes separately in superscripts. Place the actual footnote at the bottom of the column in which it was cited. Do not put footnotes in the</w:t>
-      </w:r>
-      <w:r>
-        <w:rPr>
-          <w:lang w:val="en-US"/>
-        </w:rPr>
-        <w:t xml:space="preserve"> abstract or</w:t>
-      </w:r>
-      <w:r>
-        <w:t xml:space="preserve"> reference list. Use letters for table footnotes.</w:t>
-      </w:r>
-    </w:p>
-    <w:p>
-      <w:pPr>
-        <w:pStyle w:val="Textoindependiente"/>
-      </w:pPr>
-      <w:r>
-        <w:t>Unless there are six au</w:t>
-      </w:r>
-      <w:r>
-        <w:t>thors or more give all authors</w:t>
-      </w:r>
-      <w:r>
-        <w:rPr>
-          <w:lang w:val="en-US"/>
-        </w:rPr>
-        <w:t xml:space="preserve">’ </w:t>
-      </w:r>
-      <w:r>
-        <w:t xml:space="preserve">names; do not use “et al.”. Papers that have not been published, even if they have been submitted for publication, should be cited as “unpublished” [4]. Papers that have been accepted for publication should be cited as “in press” [5]. </w:t>
-      </w:r>
-      <w:r>
-        <w:t>Capitalize only the first word in a paper title, except for proper nouns and element symbols.</w:t>
-      </w:r>
-    </w:p>
-    <w:p>
-      <w:pPr>
-        <w:pStyle w:val="Textoindependiente"/>
-      </w:pPr>
-      <w:r>
-        <w:t xml:space="preserve">For </w:t>
-      </w:r>
-      <w:r>
-        <w:t>papers</w:t>
-      </w:r>
-      <w:r>
-        <w:t xml:space="preserve"> published in translation journals, please give the English citation first, followed by the original foreign-language citation [6].</w:t>
-      </w:r>
-    </w:p>
-    <w:p/>
-    <w:p>
-      <w:pPr>
-        <w:pStyle w:val="references"/>
-        <w:ind w:start="17.70pt" w:hanging="17.70pt"/>
-      </w:pPr>
-      <w:r>
-        <w:t xml:space="preserve">G. Eason, B. Noble, and I. N. Sneddon, “On certain integrals of Lipschitz-Hankel type involving products of Bessel functions,” Phil. Trans. Roy. Soc. London, vol. A247, pp. 529–551, April 1955. </w:t>
-      </w:r>
-      <w:r>
-        <w:rPr>
-          <w:i/>
-          <w:iCs/>
-        </w:rPr>
-        <w:t>(references)</w:t>
-      </w:r>
-    </w:p>
-    <w:p>
-      <w:pPr>
-        <w:pStyle w:val="references"/>
-        <w:ind w:start="17.70pt" w:hanging="17.70pt"/>
-      </w:pPr>
-      <w:r>
-        <w:t>J. Clerk Maxwell, A Treatise on Electricity and Magnetism, 3rd ed., vol. 2. Oxford: Clarendon, 1892, pp.68–73.</w:t>
-      </w:r>
-    </w:p>
-    <w:p>
-      <w:pPr>
-        <w:pStyle w:val="references"/>
-        <w:ind w:start="17.70pt" w:hanging="17.70pt"/>
-      </w:pPr>
-      <w:r>
-        <w:t>I. S. Jacobs and C. P. Bean, “Fine particles, thin films and exchange anisotropy,” in Magnetism, vol. III, G. T. Rado and H. Suhl, Eds. New York: Academic, 1963, pp. 271–350.</w:t>
-      </w:r>
-    </w:p>
-    <w:p>
-      <w:pPr>
-        <w:pStyle w:val="references"/>
-        <w:ind w:start="17.70pt" w:hanging="17.70pt"/>
-      </w:pPr>
-      <w:r>
-        <w:t>K. Elissa, “Title of paper if known,” unpublished.</w:t>
-      </w:r>
-    </w:p>
-    <w:p>
-      <w:pPr>
-        <w:pStyle w:val="references"/>
-        <w:ind w:start="17.70pt" w:hanging="17.70pt"/>
-      </w:pPr>
-      <w:r>
-        <w:t>R. Nicole, “Title of paper with only first word capitalized,” J. Name Stand. Abbrev., in press.</w:t>
-      </w:r>
-    </w:p>
-    <w:p>
-      <w:pPr>
-        <w:pStyle w:val="references"/>
-        <w:ind w:start="17.70pt" w:hanging="17.70pt"/>
-      </w:pPr>
-      <w:r>
-        <w:t>Y. Yorozu, M. Hirano, K. Oka, and Y. Tagawa, “Electron spectroscopy studies on magneto-optical media and plastic substrate interface,” IEEE Transl. J. Magn. Japan, vol. 2, pp. 740–741, August 1987 [Digests 9th Annual Conf. Magnetics Japan, p. 301, 1982].</w:t>
-      </w:r>
-    </w:p>
-    <w:p>
-      <w:pPr>
-        <w:pStyle w:val="references"/>
-        <w:ind w:start="17.70pt" w:hanging="17.70pt"/>
-      </w:pPr>
-      <w:r>
-        <w:t>M. Young, The Technical Writer</w:t>
-      </w:r>
-      <w:r>
-        <w:t>’</w:t>
-      </w:r>
-      <w:r>
-        <w:t>s Handbook. Mill Valley, CA: University Science, 1989.</w:t>
+        <w:t>but the ten percent missing are minimal functionalities.</w:t>
+      </w:r>
+    </w:p>
+    <w:p>
+      <w:pPr>
+        <w:jc w:val="start"/>
+      </w:pPr>
+    </w:p>
+    <w:p>
+      <w:pPr>
+        <w:pStyle w:val="Ttulo1"/>
+      </w:pPr>
+      <w:r>
+        <w:t>Conclusion</w:t>
+      </w:r>
+    </w:p>
+    <w:p>
+      <w:pPr>
+        <w:jc w:val="both"/>
+      </w:pPr>
+    </w:p>
+    <w:p>
+      <w:pPr>
+        <w:jc w:val="both"/>
+      </w:pPr>
+    </w:p>
+    <w:p>
+      <w:pPr>
+        <w:ind w:start="14.40pt"/>
+      </w:pPr>
+    </w:p>
+    <w:p>
+      <w:pPr>
+        <w:ind w:start="14.40pt"/>
+      </w:pPr>
+    </w:p>
+    <w:p>
+      <w:pPr>
+        <w:jc w:val="start"/>
+        <w:rPr>
+          <w:smallCaps/>
+          <w:noProof/>
+        </w:rPr>
+      </w:pPr>
+      <w:r>
+        <w:br w:type="page"/>
       </w:r>
     </w:p>
     <w:p>
@@ -7253,7 +6082,6 @@
           <w:ilvl w:val="0"/>
           <w:numId w:val="0"/>
         </w:numPr>
-        <w:ind w:start="18pt" w:hanging="18pt"/>
       </w:pPr>
     </w:p>
     <w:p>
@@ -9475,6 +8303,7 @@
     <w:name w:val="heading 1"/>
     <w:basedOn w:val="Normal"/>
     <w:next w:val="Normal"/>
+    <w:link w:val="Ttulo1Car"/>
     <w:qFormat/>
     <w:rsid w:val="006B6B66"/>
     <w:pPr>
@@ -9948,6 +8777,16 @@
       <w:shd w:val="clear" w:color="auto" w:fill="E1DFDD"/>
     </w:rPr>
   </w:style>
+  <w:style w:type="character" w:customStyle="1" w:styleId="Ttulo1Car">
+    <w:name w:val="Título 1 Car"/>
+    <w:basedOn w:val="Fuentedeprrafopredeter"/>
+    <w:link w:val="Ttulo1"/>
+    <w:rsid w:val="00723A9A"/>
+    <w:rPr>
+      <w:smallCaps/>
+      <w:noProof/>
+    </w:rPr>
+  </w:style>
 </w:styles>
 </file>
 

</xml_diff>

<commit_message>
added presentation and pdfs
</commit_message>
<xml_diff>
--- a/Documents/QuestCalendar.docx
+++ b/Documents/QuestCalendar.docx
@@ -4164,25 +4164,14 @@
         <w:rPr>
           <w:lang w:val="en-US"/>
         </w:rPr>
-        <w:t>t was decided to create the mockups and the UML diagram of what each class should save. The mockups were done on Figma, so it is also a flux or sequence diagram interactive that can be tested here:</w:t>
-      </w:r>
-    </w:p>
-    <w:p>
-      <w:pPr>
-        <w:pStyle w:val="Textoindependiente"/>
-        <w:rPr>
-          <w:lang w:val="en-US"/>
-        </w:rPr>
-      </w:pPr>
-      <w:hyperlink r:id="rId15" w:history="1">
-        <w:r>
-          <w:rPr>
-            <w:rStyle w:val="Hipervnculo"/>
-            <w:lang w:val="en-US"/>
-          </w:rPr>
-          <w:t>https://www.figma.com/proto/R38eMVIp0TlyQgalzC26pp/Prototyping-in-Figma?node-id=0%3A1&amp;scaling=scale-down&amp;page-id=0%3A1&amp;starting-point-node-id=0%3A2</w:t>
-        </w:r>
-      </w:hyperlink>
+        <w:t xml:space="preserve">t was decided to create the mockups and the UML diagram of what each class should save. The mockups were done on Figma, so it is also a flux or sequence diagram interactive that can be tested </w:t>
+      </w:r>
+      <w:r>
+        <w:rPr>
+          <w:lang w:val="en-US"/>
+        </w:rPr>
+        <w:t>on references section.[1]</w:t>
+      </w:r>
     </w:p>
     <w:p>
       <w:pPr>
@@ -4265,7 +4254,7 @@
                     </pic:cNvPicPr>
                   </pic:nvPicPr>
                   <pic:blipFill>
-                    <a:blip r:embed="rId16" cstate="print">
+                    <a:blip r:embed="rId15" cstate="print">
                       <a:extLst>
                         <a:ext uri="{28A0092B-C50C-407E-A947-70E740481C1C}">
                           <a14:useLocalDpi xmlns:a14="http://schemas.microsoft.com/office/drawing/2010/main" val="0"/>
@@ -4324,7 +4313,7 @@
                     </pic:cNvPicPr>
                   </pic:nvPicPr>
                   <pic:blipFill>
-                    <a:blip r:embed="rId17" cstate="print">
+                    <a:blip r:embed="rId16" cstate="print">
                       <a:extLst>
                         <a:ext uri="{28A0092B-C50C-407E-A947-70E740481C1C}">
                           <a14:useLocalDpi xmlns:a14="http://schemas.microsoft.com/office/drawing/2010/main" val="0"/>
@@ -4391,7 +4380,6 @@
           <w:sz w:val="20"/>
           <w:szCs w:val="20"/>
         </w:rPr>
-        <w:lastRenderedPageBreak/>
         <w:t xml:space="preserve">The </w:t>
       </w:r>
       <w:r>
@@ -4438,7 +4426,7 @@
                     </pic:cNvPicPr>
                   </pic:nvPicPr>
                   <pic:blipFill>
-                    <a:blip r:embed="rId18" cstate="print">
+                    <a:blip r:embed="rId17" cstate="print">
                       <a:extLst>
                         <a:ext uri="{28A0092B-C50C-407E-A947-70E740481C1C}">
                           <a14:useLocalDpi xmlns:a14="http://schemas.microsoft.com/office/drawing/2010/main" val="0"/>
@@ -4491,7 +4479,7 @@
                     </pic:cNvPicPr>
                   </pic:nvPicPr>
                   <pic:blipFill>
-                    <a:blip r:embed="rId19" cstate="print">
+                    <a:blip r:embed="rId18" cstate="print">
                       <a:extLst>
                         <a:ext uri="{28A0092B-C50C-407E-A947-70E740481C1C}">
                           <a14:useLocalDpi xmlns:a14="http://schemas.microsoft.com/office/drawing/2010/main" val="0"/>
@@ -4592,7 +4580,7 @@
                     </pic:cNvPicPr>
                   </pic:nvPicPr>
                   <pic:blipFill>
-                    <a:blip r:embed="rId20" cstate="print">
+                    <a:blip r:embed="rId19" cstate="print">
                       <a:extLst>
                         <a:ext uri="{28A0092B-C50C-407E-A947-70E740481C1C}">
                           <a14:useLocalDpi xmlns:a14="http://schemas.microsoft.com/office/drawing/2010/main" val="0"/>
@@ -4651,7 +4639,7 @@
                     </pic:cNvPicPr>
                   </pic:nvPicPr>
                   <pic:blipFill>
-                    <a:blip r:embed="rId21" cstate="print">
+                    <a:blip r:embed="rId20" cstate="print">
                       <a:extLst>
                         <a:ext uri="{28A0092B-C50C-407E-A947-70E740481C1C}">
                           <a14:useLocalDpi xmlns:a14="http://schemas.microsoft.com/office/drawing/2010/main" val="0"/>
@@ -4806,7 +4794,7 @@
                     </pic:cNvPicPr>
                   </pic:nvPicPr>
                   <pic:blipFill>
-                    <a:blip r:embed="rId22" cstate="print">
+                    <a:blip r:embed="rId21" cstate="print">
                       <a:extLst>
                         <a:ext uri="{28A0092B-C50C-407E-A947-70E740481C1C}">
                           <a14:useLocalDpi xmlns:a14="http://schemas.microsoft.com/office/drawing/2010/main" val="0"/>
@@ -4865,7 +4853,7 @@
                     </pic:cNvPicPr>
                   </pic:nvPicPr>
                   <pic:blipFill>
-                    <a:blip r:embed="rId23" cstate="print">
+                    <a:blip r:embed="rId22" cstate="print">
                       <a:extLst>
                         <a:ext uri="{28A0092B-C50C-407E-A947-70E740481C1C}">
                           <a14:useLocalDpi xmlns:a14="http://schemas.microsoft.com/office/drawing/2010/main" val="0"/>
@@ -4962,7 +4950,7 @@
                     </pic:cNvPicPr>
                   </pic:nvPicPr>
                   <pic:blipFill>
-                    <a:blip r:embed="rId24" cstate="print">
+                    <a:blip r:embed="rId23" cstate="print">
                       <a:extLst>
                         <a:ext uri="{28A0092B-C50C-407E-A947-70E740481C1C}">
                           <a14:useLocalDpi xmlns:a14="http://schemas.microsoft.com/office/drawing/2010/main" val="0"/>
@@ -5018,7 +5006,7 @@
                     </pic:cNvPicPr>
                   </pic:nvPicPr>
                   <pic:blipFill>
-                    <a:blip r:embed="rId25" cstate="print">
+                    <a:blip r:embed="rId24" cstate="print">
                       <a:extLst>
                         <a:ext uri="{28A0092B-C50C-407E-A947-70E740481C1C}">
                           <a14:useLocalDpi xmlns:a14="http://schemas.microsoft.com/office/drawing/2010/main" val="0"/>
@@ -5108,7 +5096,7 @@
                     </pic:cNvPicPr>
                   </pic:nvPicPr>
                   <pic:blipFill>
-                    <a:blip r:embed="rId26" cstate="print">
+                    <a:blip r:embed="rId25" cstate="print">
                       <a:extLst>
                         <a:ext uri="{28A0092B-C50C-407E-A947-70E740481C1C}">
                           <a14:useLocalDpi xmlns:a14="http://schemas.microsoft.com/office/drawing/2010/main" val="0"/>
@@ -5167,7 +5155,7 @@
                     </pic:cNvPicPr>
                   </pic:nvPicPr>
                   <pic:blipFill>
-                    <a:blip r:embed="rId27" cstate="print">
+                    <a:blip r:embed="rId26" cstate="print">
                       <a:extLst>
                         <a:ext uri="{28A0092B-C50C-407E-A947-70E740481C1C}">
                           <a14:useLocalDpi xmlns:a14="http://schemas.microsoft.com/office/drawing/2010/main" val="0"/>
@@ -5246,7 +5234,7 @@
                     </pic:cNvPicPr>
                   </pic:nvPicPr>
                   <pic:blipFill>
-                    <a:blip r:embed="rId28" cstate="print">
+                    <a:blip r:embed="rId27" cstate="print">
                       <a:extLst>
                         <a:ext uri="{28A0092B-C50C-407E-A947-70E740481C1C}">
                           <a14:useLocalDpi xmlns:a14="http://schemas.microsoft.com/office/drawing/2010/main" val="0"/>
@@ -5471,7 +5459,7 @@
                     </pic:cNvPicPr>
                   </pic:nvPicPr>
                   <pic:blipFill>
-                    <a:blip r:embed="rId29">
+                    <a:blip r:embed="rId28">
                       <a:extLst>
                         <a:ext uri="{28A0092B-C50C-407E-A947-70E740481C1C}">
                           <a14:useLocalDpi xmlns:a14="http://schemas.microsoft.com/office/drawing/2010/main" val="0"/>
@@ -5786,7 +5774,35 @@
         <w:pStyle w:val="Ttulo2"/>
       </w:pPr>
       <w:r>
-        <w:t>Tasks form</w:t>
+        <w:t>Tasks</w:t>
+      </w:r>
+    </w:p>
+    <w:p>
+      <w:pPr>
+        <w:ind w:firstLine="14.40pt"/>
+        <w:jc w:val="both"/>
+      </w:pPr>
+      <w:r>
+        <w:t xml:space="preserve">The tasks are saved in the database under the child </w:t>
+      </w:r>
+      <w:r>
+        <w:rPr>
+          <w:i/>
+          <w:iCs/>
+        </w:rPr>
+        <w:t>tasks</w:t>
+      </w:r>
+      <w:r>
+        <w:t xml:space="preserve"> from the user ID.</w:t>
+      </w:r>
+      <w:r>
+        <w:t xml:space="preserve"> Tasks</w:t>
+      </w:r>
+      <w:r>
+        <w:t xml:space="preserve"> are displayed in the Daily View Fragment. To easily find the tasks related to the day selected by the user, a Task Manager is sorting the tasks according to </w:t>
+      </w:r>
+      <w:r>
+        <w:t>their periodicity. Then computing the sorted list by hour of the task of the selected day.</w:t>
       </w:r>
     </w:p>
     <w:p>
@@ -5847,7 +5863,24 @@
         <w:t xml:space="preserve">application </w:t>
       </w:r>
       <w:r>
-        <w:t>it has been shown on the presentation, and can be found here:</w:t>
+        <w:t xml:space="preserve">it has been shown on the </w:t>
+      </w:r>
+      <w:r>
+        <w:t>presentation and</w:t>
+      </w:r>
+      <w:r>
+        <w:t xml:space="preserve"> can be found </w:t>
+      </w:r>
+      <w:r>
+        <w:t>on references.[2]</w:t>
+      </w:r>
+    </w:p>
+    <w:p>
+      <w:pPr>
+        <w:pStyle w:val="Ttulo2"/>
+      </w:pPr>
+      <w:r>
+        <w:t>Evaluation</w:t>
       </w:r>
     </w:p>
     <w:p>
@@ -5856,15 +5889,18 @@
         <w:jc w:val="both"/>
       </w:pPr>
       <w:r>
-        <w:t>https://youtu.be/8N3vyokTu00</w:t>
-      </w:r>
-    </w:p>
-    <w:p>
-      <w:pPr>
-        <w:pStyle w:val="Ttulo2"/>
-      </w:pPr>
-      <w:r>
-        <w:t>Evaluation</w:t>
+        <w:t xml:space="preserve">For being sure that </w:t>
+      </w:r>
+      <w:proofErr w:type="spellStart"/>
+      <w:r>
+        <w:t>QuestCalendar</w:t>
+      </w:r>
+      <w:proofErr w:type="spellEnd"/>
+      <w:r>
+        <w:t xml:space="preserve"> is running smoothly with no crashes </w:t>
+      </w:r>
+      <w:r>
+        <w:t>or bugs, the application has very good exception controlling system.</w:t>
       </w:r>
     </w:p>
     <w:p>
@@ -5873,18 +5909,10 @@
         <w:jc w:val="both"/>
       </w:pPr>
       <w:r>
-        <w:t xml:space="preserve">For being sure that </w:t>
-      </w:r>
-      <w:proofErr w:type="spellStart"/>
-      <w:r>
-        <w:t>QuestCalendar</w:t>
-      </w:r>
-      <w:proofErr w:type="spellEnd"/>
-      <w:r>
-        <w:t xml:space="preserve"> is running smoothly with no crashes </w:t>
-      </w:r>
-      <w:r>
-        <w:t>or bugs, the application has very good exception controlling system.</w:t>
+        <w:t xml:space="preserve">For example, each view that has a form on it, before sending the form, it must pass a hard validation form, not only with the minimum requirements but checking that no other data is being send like scripts or similar. And </w:t>
+      </w:r>
+      <w:r>
+        <w:t>it’s being recognized and letting the user know where and what is the failure.</w:t>
       </w:r>
     </w:p>
     <w:p>
@@ -5893,28 +5921,65 @@
         <w:jc w:val="both"/>
       </w:pPr>
       <w:r>
-        <w:t xml:space="preserve">For example, each view that has a form on it, before sending the form, it must pass a hard validation form, not only with the minimum requirements but checking that no other data is being send like scripts or similar. And </w:t>
-      </w:r>
-      <w:r>
-        <w:t>it’s being recognized and letting the user know where and what is the failure.</w:t>
-      </w:r>
-    </w:p>
-    <w:p>
-      <w:pPr>
-        <w:ind w:firstLine="14.40pt"/>
+        <w:t>The same with fragments and views, if something is sending exception, for example null</w:t>
+      </w:r>
+      <w:r>
+        <w:t xml:space="preserve"> p</w:t>
+      </w:r>
+      <w:r>
+        <w:t xml:space="preserve">ointer or wrong type, it will </w:t>
+      </w:r>
+      <w:r>
+        <w:t>log it so it will be easy to identify it and manage it.</w:t>
+      </w:r>
+    </w:p>
+    <w:p>
+      <w:pPr>
+        <w:pStyle w:val="Ttulo2"/>
+      </w:pPr>
+      <w:r>
+        <w:t>Degree of completion</w:t>
+      </w:r>
+    </w:p>
+    <w:p>
+      <w:pPr>
         <w:jc w:val="both"/>
       </w:pPr>
       <w:r>
-        <w:t>The same with fragments and views, if something is sending exception, for example null</w:t>
-      </w:r>
-      <w:r>
-        <w:t xml:space="preserve"> p</w:t>
-      </w:r>
-      <w:r>
-        <w:t xml:space="preserve">ointer or wrong type, it will </w:t>
-      </w:r>
-      <w:r>
-        <w:t>log it so it will be easy to identify it and manage it.</w:t>
+        <w:t xml:space="preserve">The final degree of completion of the app in this moment is </w:t>
+      </w:r>
+      <w:r>
+        <w:t>around 80%</w:t>
+      </w:r>
+      <w:r>
+        <w:t xml:space="preserve"> It is satisfying all but one of the non-functional requirements, all the login requirements, four out of seven of profile requirements and 1</w:t>
+      </w:r>
+      <w:r>
+        <w:t xml:space="preserve">1 </w:t>
+      </w:r>
+      <w:r>
+        <w:t>out of 14 of the calendar requirements. Moreover, we added some extra functionalities, so the missing ones are only the ones related to notifications</w:t>
+      </w:r>
+      <w:r>
+        <w:t>, and achievements</w:t>
+      </w:r>
+      <w:r>
+        <w:t xml:space="preserve"> and tasks. If it is counted </w:t>
+      </w:r>
+      <w:r>
+        <w:t>with all new functionalities, the percentage would rise close to 90%</w:t>
+      </w:r>
+      <w:r>
+        <w:t xml:space="preserve"> </w:t>
+      </w:r>
+      <w:r>
+        <w:t>but the ten percent missing are minimal functionalities</w:t>
+      </w:r>
+      <w:r>
+        <w:t xml:space="preserve"> that can be added on a near update</w:t>
+      </w:r>
+      <w:r>
+        <w:t>.</w:t>
       </w:r>
     </w:p>
     <w:p>
@@ -5922,7 +5987,7 @@
         <w:pStyle w:val="Ttulo2"/>
       </w:pPr>
       <w:r>
-        <w:t>Degree of completion</w:t>
+        <w:t>Development</w:t>
       </w:r>
     </w:p>
     <w:p>
@@ -5930,60 +5995,14 @@
         <w:jc w:val="both"/>
       </w:pPr>
       <w:r>
-        <w:t xml:space="preserve">The final degree of completion of the app in this moment is </w:t>
-      </w:r>
-      <w:r>
-        <w:t>around 80%</w:t>
-      </w:r>
-      <w:r>
-        <w:t xml:space="preserve"> It is satisfying all but one of the non-functional requirements, all the login requirements, four out of seven of profile requirements and 1</w:t>
-      </w:r>
-      <w:r>
-        <w:t xml:space="preserve">1 </w:t>
-      </w:r>
-      <w:r>
-        <w:t>out of 14 of the calendar requirements. Moreover, we added some extra functionalities, so the missing ones are only the ones related to notifications</w:t>
-      </w:r>
-      <w:r>
-        <w:t>, and achievements</w:t>
-      </w:r>
-      <w:r>
-        <w:t xml:space="preserve"> and tasks. If it is counted </w:t>
-      </w:r>
-      <w:r>
-        <w:t>with all new functionalities, the percentage would rise close to 90%</w:t>
-      </w:r>
-      <w:r>
-        <w:t xml:space="preserve"> </w:t>
-      </w:r>
-      <w:r>
-        <w:t>but the ten percent missing are minimal functionalities</w:t>
-      </w:r>
-      <w:r>
-        <w:t xml:space="preserve"> that can be added on a near update</w:t>
-      </w:r>
-      <w:r>
-        <w:t>.</w:t>
-      </w:r>
-    </w:p>
-    <w:p>
-      <w:pPr>
-        <w:pStyle w:val="Ttulo2"/>
-      </w:pPr>
-      <w:r>
-        <w:t>Development</w:t>
-      </w:r>
-    </w:p>
-    <w:p>
-      <w:pPr>
-        <w:jc w:val="both"/>
-      </w:pPr>
-      <w:r>
         <w:t>Here are some data of our work:</w:t>
       </w:r>
     </w:p>
     <w:p>
       <w:r>
+        <w:rPr>
+          <w:noProof/>
+        </w:rPr>
         <w:drawing>
           <wp:inline distT="0" distB="0" distL="0" distR="0" wp14:anchorId="173D58DD" wp14:editId="1E6B18D2">
             <wp:extent cx="3089910" cy="1811020"/>
@@ -6000,7 +6019,7 @@
                     <pic:cNvPicPr/>
                   </pic:nvPicPr>
                   <pic:blipFill>
-                    <a:blip r:embed="rId30"/>
+                    <a:blip r:embed="rId29"/>
                     <a:stretch>
                       <a:fillRect/>
                     </a:stretch>
@@ -6041,6 +6060,10 @@
     </w:p>
     <w:p>
       <w:r>
+        <w:rPr>
+          <w:noProof/>
+        </w:rPr>
+        <w:lastRenderedPageBreak/>
         <w:drawing>
           <wp:inline distT="0" distB="0" distL="0" distR="0" wp14:anchorId="7F9D8127" wp14:editId="1417F74A">
             <wp:extent cx="3089910" cy="1071880"/>
@@ -6057,7 +6080,7 @@
                     <pic:cNvPicPr/>
                   </pic:nvPicPr>
                   <pic:blipFill>
-                    <a:blip r:embed="rId31"/>
+                    <a:blip r:embed="rId30"/>
                     <a:stretch>
                       <a:fillRect/>
                     </a:stretch>
@@ -6093,6 +6116,9 @@
         <w:jc w:val="both"/>
       </w:pPr>
       <w:r>
+        <w:rPr>
+          <w:noProof/>
+        </w:rPr>
         <w:drawing>
           <wp:inline distT="0" distB="0" distL="0" distR="0" wp14:anchorId="54F443F6" wp14:editId="114EE839">
             <wp:extent cx="3089910" cy="1111885"/>
@@ -6109,7 +6135,7 @@
                     <pic:cNvPicPr/>
                   </pic:nvPicPr>
                   <pic:blipFill>
-                    <a:blip r:embed="rId32"/>
+                    <a:blip r:embed="rId31"/>
                     <a:stretch>
                       <a:fillRect/>
                     </a:stretch>
@@ -6141,6 +6167,9 @@
     </w:p>
     <w:p>
       <w:r>
+        <w:rPr>
+          <w:noProof/>
+        </w:rPr>
         <w:drawing>
           <wp:inline distT="0" distB="0" distL="0" distR="0" wp14:anchorId="340FC39B" wp14:editId="6F0074CC">
             <wp:extent cx="1274618" cy="1872908"/>
@@ -6157,7 +6186,7 @@
                     <pic:cNvPicPr/>
                   </pic:nvPicPr>
                   <pic:blipFill>
-                    <a:blip r:embed="rId33"/>
+                    <a:blip r:embed="rId32"/>
                     <a:stretch>
                       <a:fillRect/>
                     </a:stretch>
@@ -6189,6 +6218,9 @@
     </w:p>
     <w:p>
       <w:r>
+        <w:rPr>
+          <w:noProof/>
+        </w:rPr>
         <w:drawing>
           <wp:inline distT="0" distB="0" distL="0" distR="0" wp14:anchorId="4C4797EA" wp14:editId="754E2B2D">
             <wp:extent cx="2777836" cy="2014017"/>
@@ -6205,7 +6237,7 @@
                     <pic:cNvPicPr/>
                   </pic:nvPicPr>
                   <pic:blipFill>
-                    <a:blip r:embed="rId34"/>
+                    <a:blip r:embed="rId33"/>
                     <a:stretch>
                       <a:fillRect/>
                     </a:stretch>
@@ -6238,6 +6270,9 @@
     <w:p/>
     <w:p>
       <w:r>
+        <w:rPr>
+          <w:noProof/>
+        </w:rPr>
         <w:drawing>
           <wp:inline distT="0" distB="0" distL="0" distR="0" wp14:anchorId="4EC0BC32" wp14:editId="60D8F54C">
             <wp:extent cx="2777837" cy="2300593"/>
@@ -6254,7 +6289,7 @@
                     <pic:cNvPicPr/>
                   </pic:nvPicPr>
                   <pic:blipFill>
-                    <a:blip r:embed="rId35"/>
+                    <a:blip r:embed="rId34"/>
                     <a:stretch>
                       <a:fillRect/>
                     </a:stretch>
@@ -6291,6 +6326,9 @@
     </w:p>
     <w:p>
       <w:r>
+        <w:rPr>
+          <w:noProof/>
+        </w:rPr>
         <w:drawing>
           <wp:inline distT="0" distB="0" distL="0" distR="0" wp14:anchorId="0C7F3803" wp14:editId="0AFF5260">
             <wp:extent cx="2978728" cy="2399633"/>
@@ -6307,7 +6345,7 @@
                     <pic:cNvPicPr/>
                   </pic:nvPicPr>
                   <pic:blipFill>
-                    <a:blip r:embed="rId36"/>
+                    <a:blip r:embed="rId35"/>
                     <a:stretch>
                       <a:fillRect/>
                     </a:stretch>
@@ -6351,13 +6389,7 @@
         <w:jc w:val="both"/>
       </w:pPr>
       <w:r>
-        <w:t xml:space="preserve">Our goal was to have a minimum viable product of our application, and we succeeded in implementing a complete calendar with tasks that the users can add, </w:t>
-      </w:r>
-      <w:r>
-        <w:t>delete,</w:t>
-      </w:r>
-      <w:r>
-        <w:t xml:space="preserve"> and check. Moreover, we have made this app as friendly and kind as possible. We also have implemented levels and customizations. One of the most challenging requirements was to learn how to master Firebase to be able to save the data from the users.</w:t>
+        <w:t>Our goal was to have a minimum viable product of our application, and we succeeded in implementing a complete calendar with tasks that the users can add, delete, and check. Moreover, we have made this app as friendly and kind as possible. We also have implemented levels and customizations. One of the most challenging requirements was to learn how to master Firebase to be able to save the data from the users.</w:t>
       </w:r>
     </w:p>
     <w:p>
@@ -6386,7 +6418,11 @@
       </w:r>
       <w:proofErr w:type="spellEnd"/>
       <w:r>
-        <w:t xml:space="preserve"> is proud of the work we that has been done. Being two members instead of three was a challenge but we succeed on it, adding a little bit of work in each part. Learn to program on Android was important, to know how apps works from inside and to open new opportunities for our future. The hardest part that was achieved was on sending the data between Fragments and Activities, but we found that saving data on the device or on an external database helps a lot for that.</w:t>
+        <w:t xml:space="preserve"> is proud of the work we that has been done. Being two members instead of three was a </w:t>
+      </w:r>
+      <w:r>
+        <w:lastRenderedPageBreak/>
+        <w:t>challenge but we succeed on it, adding a little bit of work in each part. Learn to program on Android was important, to know how apps works from inside and to open new opportunities for our future. The hardest part that was achieved was on sending the data between Fragments and Activities, but we found that saving data on the device or on an external database helps a lot for that.</w:t>
       </w:r>
     </w:p>
     <w:p>
@@ -6417,17 +6453,128 @@
     </w:p>
     <w:p>
       <w:pPr>
-        <w:jc w:val="both"/>
+        <w:jc w:val="start"/>
+      </w:pPr>
+    </w:p>
+    <w:p>
+      <w:pPr>
+        <w:pStyle w:val="Ttulo5"/>
+      </w:pPr>
+      <w:r>
+        <w:t>References</w:t>
+      </w:r>
+    </w:p>
+    <w:p/>
+    <w:p>
+      <w:pPr>
+        <w:pStyle w:val="references"/>
+      </w:pPr>
+      <w:hyperlink r:id="rId36" w:history="1">
+        <w:r>
+          <w:rPr>
+            <w:rStyle w:val="Hipervnculo"/>
+          </w:rPr>
+          <w:t>https://www.figma.com/proto/R38eMVIp0TlyQgalzC26pp/Prototyping-in-Figma?node-id=0%3A1&amp;scaling=scale-down&amp;page-id=0%3A1&amp;starting-point-node-id=0%3A2</w:t>
+        </w:r>
+      </w:hyperlink>
+    </w:p>
+    <w:p>
+      <w:pPr>
+        <w:pStyle w:val="references"/>
+        <w:rPr>
+          <w:color w:val="000000" w:themeColor="text1"/>
+        </w:rPr>
+      </w:pPr>
+      <w:hyperlink r:id="rId37" w:history="1">
+        <w:r>
+          <w:rPr>
+            <w:rStyle w:val="Hipervnculo"/>
+          </w:rPr>
+          <w:t>https://www.youtube.com/watch?v=8N3vyokTu00</w:t>
+        </w:r>
+      </w:hyperlink>
+    </w:p>
+    <w:p>
+      <w:pPr>
+        <w:pStyle w:val="references"/>
+        <w:rPr>
+          <w:color w:val="000000" w:themeColor="text1"/>
+          <w:lang w:val="es-ES"/>
+        </w:rPr>
+      </w:pPr>
+      <w:hyperlink r:id="rId38" w:history="1">
+        <w:r>
+          <w:rPr>
+            <w:rStyle w:val="Hipervnculo"/>
+            <w:lang w:val="es-ES"/>
+          </w:rPr>
+          <w:t>https://0x72.itch.io/pixeldudesmaker</w:t>
+        </w:r>
+      </w:hyperlink>
+    </w:p>
+    <w:p>
+      <w:pPr>
+        <w:pStyle w:val="references"/>
+        <w:rPr>
+          <w:color w:val="000000" w:themeColor="text1"/>
+          <w:lang w:val="es-ES"/>
+        </w:rPr>
+      </w:pPr>
+      <w:hyperlink r:id="rId39" w:history="1">
+        <w:r>
+          <w:rPr>
+            <w:rStyle w:val="Hipervnculo"/>
+            <w:lang w:val="es-ES"/>
+          </w:rPr>
+          <w:t>https://github.com/IgnacioNavarro/QuestCalendarApp</w:t>
+        </w:r>
+      </w:hyperlink>
+    </w:p>
+    <w:p>
+      <w:pPr>
+        <w:pStyle w:val="references"/>
+        <w:rPr>
+          <w:color w:val="000000" w:themeColor="text1"/>
+          <w:lang w:val="es-ES"/>
+        </w:rPr>
+      </w:pPr>
+      <w:hyperlink r:id="rId40" w:history="1">
+        <w:r>
+          <w:rPr>
+            <w:rStyle w:val="Hipervnculo"/>
+            <w:lang w:val="es-ES"/>
+          </w:rPr>
+          <w:t>https://github.com/IgnacioNavarro/QuestCalendarApp/projects/1</w:t>
+        </w:r>
+      </w:hyperlink>
+    </w:p>
+    <w:p>
+      <w:pPr>
+        <w:pStyle w:val="references"/>
+        <w:numPr>
+          <w:ilvl w:val="0"/>
+          <w:numId w:val="0"/>
+        </w:numPr>
+        <w:ind w:start="18pt"/>
+        <w:rPr>
+          <w:color w:val="000000" w:themeColor="text1"/>
+          <w:lang w:val="es-ES"/>
+        </w:rPr>
+      </w:pPr>
+    </w:p>
+    <w:p>
+      <w:pPr>
+        <w:rPr>
+          <w:lang w:val="es-ES"/>
+        </w:rPr>
       </w:pPr>
     </w:p>
     <w:p>
       <w:pPr>
         <w:ind w:start="14.40pt"/>
-      </w:pPr>
-    </w:p>
-    <w:p>
-      <w:pPr>
-        <w:ind w:start="14.40pt"/>
+        <w:rPr>
+          <w:lang w:val="es-ES"/>
+        </w:rPr>
       </w:pPr>
     </w:p>
     <w:p>
@@ -6436,6 +6583,7 @@
         <w:rPr>
           <w:smallCaps/>
           <w:noProof/>
+          <w:lang w:val="es-ES"/>
         </w:rPr>
         <w:sectPr>
           <w:type w:val="continuous"/>
@@ -6449,6 +6597,9 @@
     <w:p>
       <w:pPr>
         <w:jc w:val="both"/>
+        <w:rPr>
+          <w:lang w:val="es-ES"/>
+        </w:rPr>
       </w:pPr>
     </w:p>
     <w:sectPr>
@@ -8741,6 +8892,7 @@
     <w:name w:val="heading 5"/>
     <w:basedOn w:val="Normal"/>
     <w:next w:val="Normal"/>
+    <w:link w:val="Ttulo5Car"/>
     <w:qFormat/>
     <w:pPr>
       <w:tabs>
@@ -9124,6 +9276,27 @@
       <w:noProof/>
     </w:rPr>
   </w:style>
+  <w:style w:type="character" w:customStyle="1" w:styleId="Ttulo5Car">
+    <w:name w:val="Título 5 Car"/>
+    <w:basedOn w:val="Fuentedeprrafopredeter"/>
+    <w:link w:val="Ttulo5"/>
+    <w:rsid w:val="00526FFA"/>
+    <w:rPr>
+      <w:smallCaps/>
+      <w:noProof/>
+    </w:rPr>
+  </w:style>
+  <w:style w:type="paragraph" w:styleId="Prrafodelista">
+    <w:name w:val="List Paragraph"/>
+    <w:basedOn w:val="Normal"/>
+    <w:uiPriority w:val="34"/>
+    <w:qFormat/>
+    <w:rsid w:val="00526FFA"/>
+    <w:pPr>
+      <w:ind w:start="36pt"/>
+      <w:contextualSpacing/>
+    </w:pPr>
+  </w:style>
 </w:styles>
 </file>
 

</xml_diff>